<commit_message>
Deidentification: How Privacy Rule applies to decedents
</commit_message>
<xml_diff>
--- a/docs/HeartShare Deidentification Guide.docx
+++ b/docs/HeartShare Deidentification Guide.docx
@@ -26,16 +26,20 @@
     <w:p/>
     <w:p>
       <w:r>
+        <w:rPr/>
         <w:t>Version: 202</w:t>
       </w:r>
       <w:r>
+        <w:rPr/>
         <w:t>5-0</w:t>
       </w:r>
       <w:r>
-        <w:t>3-0</w:t>
-      </w:r>
-      <w:r>
-        <w:t>7</w:t>
+        <w:rPr/>
+        <w:t>3-</w:t>
+      </w:r>
+      <w:r>
+        <w:rPr/>
+        <w:t>26 (Privacy Rule applies to decedents)</w:t>
       </w:r>
     </w:p>
     <w:p>
@@ -94,33 +98,76 @@
           <w:ilvl w:val="0"/>
           <w:numId w:val="15"/>
         </w:numPr>
-      </w:pPr>
-      <w:r>
+        <w:rPr/>
+      </w:pPr>
+      <w:r>
+        <w:rPr/>
         <w:t>Federal law</w:t>
       </w:r>
       <w:r>
+        <w:rPr/>
         <w:t xml:space="preserve">: </w:t>
       </w:r>
       <w:r>
+        <w:rPr/>
         <w:t xml:space="preserve">the </w:t>
       </w:r>
       <w:r>
+        <w:rPr/>
         <w:t xml:space="preserve">Health Insurance Portability and Accountability Act </w:t>
       </w:r>
       <w:r>
+        <w:rPr/>
         <w:t>of 1996</w:t>
       </w:r>
       <w:r>
+        <w:rPr/>
         <w:t xml:space="preserve"> </w:t>
       </w:r>
       <w:r>
+        <w:rPr/>
         <w:t>(</w:t>
       </w:r>
       <w:r>
+        <w:rPr/>
         <w:t>HIPAA</w:t>
       </w:r>
       <w:r>
+        <w:rPr/>
         <w:t>)</w:t>
+      </w:r>
+    </w:p>
+    <w:p>
+      <w:pPr>
+        <w:pStyle w:val="ListParagraph"/>
+        <w:ind w:left="1080"/>
+      </w:pPr>
+      <w:r>
+        <w:rPr/>
+        <w:t xml:space="preserve">Public Law 104-191 (August 21, </w:t>
+      </w:r>
+      <w:r>
+        <w:rPr/>
+        <w:t>1996)</w:t>
+      </w:r>
+    </w:p>
+    <w:p>
+      <w:pPr>
+        <w:pStyle w:val="ListParagraph"/>
+        <w:ind w:left="1080"/>
+        <w:rPr>
+          <w:noProof w:val="0"/>
+          <w:sz w:val="24"/>
+          <w:szCs w:val="24"/>
+          <w:lang w:val="en-US"/>
+        </w:rPr>
+      </w:pPr>
+      <w:r>
+        <w:rPr>
+          <w:noProof w:val="0"/>
+          <w:lang w:val="en-US"/>
+        </w:rPr>
+        <w:t>https://www.congress.gov/104/plaws/publ191/PLAW-104publ191.pdf</w:t>
       </w:r>
     </w:p>
     <w:p>
@@ -377,7 +424,7 @@
         </w:numPr>
         <w:spacing w:before="360" w:after="360"/>
       </w:pPr>
-      <w:hyperlink r:id="rId10" w:history="1">
+      <w:hyperlink w:history="1" r:id="rId10">
         <w:r>
           <w:rPr>
             <w:rStyle w:val="Hyperlink"/>
@@ -439,8 +486,10 @@
           <w:numId w:val="7"/>
         </w:numPr>
         <w:spacing w:before="360" w:after="360"/>
-      </w:pPr>
-      <w:r>
+        <w:rPr/>
+      </w:pPr>
+      <w:r>
+        <w:rPr/>
         <w:t>Illinois Health Information Exchange and Technology Act 0f 2010</w:t>
       </w:r>
     </w:p>
@@ -452,15 +501,14 @@
           <w:numId w:val="15"/>
         </w:numPr>
         <w:spacing w:before="360" w:after="360"/>
-      </w:pPr>
-      <w:r>
-        <w:t xml:space="preserve"> </w:t>
-      </w:r>
-      <w:r>
-        <w:t>“Protecting Personal Health Information in Research: Understanding the HIPAA Privacy Rule”</w:t>
-      </w:r>
-      <w:r>
-        <w:t xml:space="preserve"> (About 17,600 words)</w:t>
+        <w:rPr>
+          <w:sz w:val="24"/>
+          <w:szCs w:val="24"/>
+        </w:rPr>
+      </w:pPr>
+      <w:r>
+        <w:rPr/>
+        <w:t>“Protecting Personal Health Information in Research: Understanding the HIPAA Privacy Rule” (About 17,600 words)</w:t>
       </w:r>
     </w:p>
     <w:p>
@@ -470,8 +518,269 @@
         <w:ind w:left="1080"/>
       </w:pPr>
       <w:r>
+        <w:rPr/>
         <w:t>https://privacyruleandresearch.nih.gov/pdf/HIPAA_Privacy_Rule_Booklet.pdf</w:t>
       </w:r>
+    </w:p>
+    <w:p>
+      <w:pPr>
+        <w:pStyle w:val="ListParagraph"/>
+        <w:numPr>
+          <w:ilvl w:val="0"/>
+          <w:numId w:val="15"/>
+        </w:numPr>
+        <w:spacing w:before="360" w:after="360"/>
+        <w:rPr>
+          <w:noProof w:val="0"/>
+          <w:lang w:val="en-US"/>
+        </w:rPr>
+      </w:pPr>
+      <w:r>
+        <w:rPr>
+          <w:noProof w:val="0"/>
+          <w:lang w:val="en-US"/>
+        </w:rPr>
+        <w:t>Do the HIPAA Privacy Rule protections apply to the health information of deceased individuals?</w:t>
+      </w:r>
+    </w:p>
+    <w:p>
+      <w:pPr>
+        <w:pStyle w:val="ListParagraph"/>
+        <w:spacing w:before="360" w:after="360"/>
+        <w:ind w:left="1080"/>
+        <w:rPr>
+          <w:noProof w:val="0"/>
+          <w:sz w:val="24"/>
+          <w:szCs w:val="24"/>
+          <w:lang w:val="en-US"/>
+        </w:rPr>
+      </w:pPr>
+      <w:r>
+        <w:rPr>
+          <w:noProof w:val="0"/>
+          <w:lang w:val="en-US"/>
+        </w:rPr>
+        <w:t>"Yes, for a period of 50 years following the date of death of the individual."</w:t>
+      </w:r>
+    </w:p>
+    <w:p>
+      <w:pPr>
+        <w:pStyle w:val="ListParagraph"/>
+        <w:spacing w:before="0" w:beforeAutospacing="off" w:after="0" w:afterAutospacing="off"/>
+        <w:ind w:left="1080"/>
+        <w:rPr>
+          <w:noProof w:val="0"/>
+          <w:sz w:val="24"/>
+          <w:szCs w:val="24"/>
+          <w:lang w:val="en-US"/>
+        </w:rPr>
+      </w:pPr>
+      <w:r>
+        <w:rPr>
+          <w:noProof w:val="0"/>
+          <w:lang w:val="en-US"/>
+        </w:rPr>
+        <w:t>"During this period, the Privacy Rule protects the identifiable health information of the deceased individual to the same extent the Rule protects the health information of a living individual. However, in cases where a covered entity maintains a medical records archive or otherwise maintains health or medical records that contain identifiable health information on individuals who have been deceased for more than 50 years, such information is not considered protected health information and may be used or disclosed without regard to the Privacy Rule."</w:t>
+      </w:r>
+    </w:p>
+    <w:p>
+      <w:pPr>
+        <w:pStyle w:val="ListParagraph"/>
+        <w:spacing w:before="0" w:beforeAutospacing="off" w:after="0" w:afterAutospacing="off"/>
+        <w:ind w:left="1080"/>
+        <w:rPr>
+          <w:noProof w:val="0"/>
+          <w:lang w:val="en-US"/>
+        </w:rPr>
+      </w:pPr>
+      <w:r>
+        <w:rPr>
+          <w:noProof w:val="0"/>
+          <w:lang w:val="en-US"/>
+        </w:rPr>
+        <w:t>https://www.hhs.gov/hipaa/for-professionals/faq/decedents/index.html</w:t>
+      </w:r>
+    </w:p>
+    <w:p>
+      <w:pPr>
+        <w:pStyle w:val="ListParagraph"/>
+        <w:numPr>
+          <w:ilvl w:val="0"/>
+          <w:numId w:val="15"/>
+        </w:numPr>
+        <w:spacing w:before="360" w:after="360"/>
+        <w:rPr>
+          <w:noProof w:val="0"/>
+          <w:lang w:val="en-US"/>
+        </w:rPr>
+      </w:pPr>
+      <w:r>
+        <w:rPr>
+          <w:noProof w:val="0"/>
+          <w:lang w:val="en-US"/>
+        </w:rPr>
+        <w:t xml:space="preserve">Who has </w:t>
+      </w:r>
+      <w:r>
+        <w:rPr>
+          <w:noProof w:val="0"/>
+          <w:lang w:val="en-US"/>
+        </w:rPr>
+        <w:t>right</w:t>
+      </w:r>
+      <w:r>
+        <w:rPr>
+          <w:noProof w:val="0"/>
+          <w:lang w:val="en-US"/>
+        </w:rPr>
+        <w:t xml:space="preserve"> to consent to </w:t>
+      </w:r>
+      <w:r>
+        <w:rPr>
+          <w:noProof w:val="0"/>
+          <w:lang w:val="en-US"/>
+        </w:rPr>
+        <w:t>release</w:t>
+      </w:r>
+      <w:r>
+        <w:rPr>
+          <w:noProof w:val="0"/>
+          <w:lang w:val="en-US"/>
+        </w:rPr>
+        <w:t xml:space="preserve"> of PHI of decedent?</w:t>
+      </w:r>
+    </w:p>
+    <w:p>
+      <w:pPr>
+        <w:pStyle w:val="ListParagraph"/>
+        <w:spacing w:before="360" w:after="360"/>
+        <w:ind w:left="1080"/>
+        <w:rPr>
+          <w:noProof w:val="0"/>
+          <w:lang w:val="en-US"/>
+        </w:rPr>
+      </w:pPr>
+      <w:r>
+        <w:rPr>
+          <w:noProof w:val="0"/>
+          <w:lang w:val="en-US"/>
+        </w:rPr>
+        <w:t xml:space="preserve">During the 50-year period of protection, the personal representative of the deceased individual ... </w:t>
+      </w:r>
+      <w:r>
+        <w:rPr>
+          <w:noProof w:val="0"/>
+          <w:lang w:val="en-US"/>
+        </w:rPr>
+        <w:t>has the ability to</w:t>
+      </w:r>
+      <w:r>
+        <w:rPr>
+          <w:noProof w:val="0"/>
+          <w:lang w:val="en-US"/>
+        </w:rPr>
+        <w:t xml:space="preserve"> exercise the following rights under the Privacy Rule </w:t>
+      </w:r>
+      <w:r>
+        <w:rPr>
+          <w:noProof w:val="0"/>
+          <w:lang w:val="en-US"/>
+        </w:rPr>
+        <w:t xml:space="preserve">with regard </w:t>
+      </w:r>
+      <w:r>
+        <w:rPr>
+          <w:noProof w:val="0"/>
+          <w:lang w:val="en-US"/>
+        </w:rPr>
+        <w:t>to</w:t>
+      </w:r>
+      <w:r>
+        <w:rPr>
+          <w:noProof w:val="0"/>
+          <w:lang w:val="en-US"/>
+        </w:rPr>
+        <w:t xml:space="preserve"> the deceased </w:t>
+      </w:r>
+      <w:r>
+        <w:rPr>
+          <w:noProof w:val="0"/>
+          <w:lang w:val="en-US"/>
+        </w:rPr>
+        <w:t>individual's</w:t>
+      </w:r>
+      <w:r>
+        <w:rPr>
+          <w:noProof w:val="0"/>
+          <w:lang w:val="en-US"/>
+        </w:rPr>
+        <w:t xml:space="preserve"> (decedent's) PHI. These rights include:</w:t>
+      </w:r>
+    </w:p>
+    <w:p>
+      <w:pPr>
+        <w:pStyle w:val="ListParagraph"/>
+        <w:spacing w:before="360" w:after="360"/>
+        <w:ind w:left="1080"/>
+        <w:rPr>
+          <w:noProof w:val="0"/>
+          <w:lang w:val="en-US"/>
+        </w:rPr>
+      </w:pPr>
+      <w:r>
+        <w:rPr>
+          <w:noProof w:val="0"/>
+          <w:lang w:val="en-US"/>
+        </w:rPr>
+        <w:t>* The general right to authorize certain uses and disclosures of PHI</w:t>
+      </w:r>
+    </w:p>
+    <w:p>
+      <w:pPr>
+        <w:pStyle w:val="ListParagraph"/>
+        <w:spacing w:before="360" w:after="360"/>
+        <w:ind w:left="1080"/>
+        <w:rPr>
+          <w:noProof w:val="0"/>
+          <w:lang w:val="en-US"/>
+        </w:rPr>
+      </w:pPr>
+      <w:r>
+        <w:rPr>
+          <w:noProof w:val="0"/>
+          <w:lang w:val="en-US"/>
+        </w:rPr>
+        <w:t>* The general right to access the PHI</w:t>
+      </w:r>
+    </w:p>
+    <w:p>
+      <w:pPr>
+        <w:pStyle w:val="ListParagraph"/>
+        <w:spacing w:before="0" w:beforeAutospacing="off" w:after="0" w:afterAutospacing="off"/>
+        <w:ind w:left="720" w:firstLine="360"/>
+        <w:rPr>
+          <w:noProof w:val="0"/>
+          <w:lang w:val="en-US"/>
+        </w:rPr>
+      </w:pPr>
+      <w:r>
+        <w:rPr>
+          <w:noProof w:val="0"/>
+          <w:lang w:val="en-US"/>
+        </w:rPr>
+        <w:t>https://compliancy-group.com/does-hipaa-apply-after-death/</w:t>
+      </w:r>
+    </w:p>
+    <w:p>
+      <w:pPr>
+        <w:pStyle w:val="ListParagraph"/>
+        <w:spacing w:before="0" w:beforeAutospacing="off" w:after="0" w:afterAutospacing="off"/>
+        <w:ind w:left="1080"/>
+        <w:rPr>
+          <w:noProof w:val="0"/>
+          <w:lang w:val="en-US"/>
+        </w:rPr>
+      </w:pPr>
     </w:p>
     <w:p>
       <w:pPr>
@@ -597,16 +906,26 @@
           <w:ilvl w:val="0"/>
           <w:numId w:val="6"/>
         </w:numPr>
-      </w:pPr>
-      <w:r>
-        <w:t>Note 43: Definition of Limited Data Set: “A limited data set is protected health information that excludes the following direct identifiers of the individual or of relatives, employers, or household members of the individual: (</w:t>
-      </w:r>
-      <w:proofErr w:type="spellStart"/>
-      <w:r>
+        <w:rPr/>
+      </w:pPr>
+      <w:r>
+        <w:rPr/>
+        <w:t>Note 43: Definition of Limited Da</w:t>
+      </w:r>
+      <w:r>
+        <w:rPr/>
+        <w:t>&lt;/li</w:t>
+      </w:r>
+      <w:r>
+        <w:rPr/>
+        <w:t>ta Set: “A limited data set is protected health information that excludes the following direct identifiers of the individual or of relatives, employers, or household members of the individual: (</w:t>
+      </w:r>
+      <w:r>
+        <w:rPr/>
         <w:t>i</w:t>
       </w:r>
-      <w:proofErr w:type="spellEnd"/>
-      <w:r>
+      <w:r>
+        <w:rPr/>
         <w:t>) Names; (ii) Postal address information, other than town or city, State and zip code; (iii) Telephone numbers; (iv) Fax numbers; (v) Electronic mail addresses: (vi) Social security numbers; (vii) Medical record numbers; (viii) Health plan beneficiary numbers; (ix) Account numbers; (x) Certificate/license numbers; (xi) Vehicle identifiers and serial numbers, including license plate numbers; (xii) Device identifiers and serial numbers; (xiii) Web Universal Resource Locators (URLs); (xiv) Internet Protocol (IP) address numbers; (xv) Biometric identifiers, including finger and voice prints; (xvi) Full face photographic images and any comparable images.”</w:t>
       </w:r>
     </w:p>
@@ -732,38 +1051,38 @@
       </w:r>
       <w:r>
         <w:rPr>
-          <w:rFonts w:ascii="Aptos" w:eastAsia="Aptos" w:hAnsi="Aptos" w:cs="Aptos"/>
+          <w:rFonts w:ascii="Aptos" w:hAnsi="Aptos" w:eastAsia="Aptos" w:cs="Aptos"/>
         </w:rPr>
         <w:t>is very small”.</w:t>
       </w:r>
       <w:r>
         <w:rPr>
-          <w:rFonts w:ascii="Aptos" w:eastAsia="Aptos" w:hAnsi="Aptos" w:cs="Aptos"/>
+          <w:rFonts w:ascii="Aptos" w:hAnsi="Aptos" w:eastAsia="Aptos" w:cs="Aptos"/>
         </w:rPr>
         <w:t xml:space="preserve"> It do</w:t>
       </w:r>
       <w:r>
         <w:rPr>
-          <w:rFonts w:ascii="Aptos" w:eastAsia="Aptos" w:hAnsi="Aptos" w:cs="Aptos"/>
+          <w:rFonts w:ascii="Aptos" w:hAnsi="Aptos" w:eastAsia="Aptos" w:cs="Aptos"/>
         </w:rPr>
         <w:t>e</w:t>
       </w:r>
       <w:r>
         <w:rPr>
-          <w:rFonts w:ascii="Aptos" w:eastAsia="Aptos" w:hAnsi="Aptos" w:cs="Aptos"/>
+          <w:rFonts w:ascii="Aptos" w:hAnsi="Aptos" w:eastAsia="Aptos" w:cs="Aptos"/>
         </w:rPr>
         <w:t xml:space="preserve">sn’t specify any </w:t>
       </w:r>
       <w:proofErr w:type="gramStart"/>
       <w:r>
         <w:rPr>
-          <w:rFonts w:ascii="Aptos" w:eastAsia="Aptos" w:hAnsi="Aptos" w:cs="Aptos"/>
+          <w:rFonts w:ascii="Aptos" w:hAnsi="Aptos" w:eastAsia="Aptos" w:cs="Aptos"/>
         </w:rPr>
         <w:t>particular</w:t>
       </w:r>
       <w:r>
         <w:rPr>
-          <w:rFonts w:ascii="Aptos" w:eastAsia="Aptos" w:hAnsi="Aptos" w:cs="Aptos"/>
+          <w:rFonts w:ascii="Aptos" w:hAnsi="Aptos" w:eastAsia="Aptos" w:cs="Aptos"/>
         </w:rPr>
         <w:t xml:space="preserve"> </w:t>
       </w:r>
@@ -1126,7 +1445,7 @@
       </w:r>
       <w:r>
         <w:rPr>
-          <w:rFonts w:ascii="Aptos" w:eastAsia="Aptos" w:hAnsi="Aptos" w:cs="Aptos"/>
+          <w:rFonts w:ascii="Aptos" w:hAnsi="Aptos" w:eastAsia="Aptos" w:cs="Aptos"/>
         </w:rPr>
         <w:t>The list of identifiers in a limited data set can include the town, city, or state of the individual, their gender, and dates relating to the individual.” (See HIPAA Journal.)</w:t>
       </w:r>
@@ -1134,30 +1453,30 @@
     <w:p>
       <w:pPr>
         <w:rPr>
-          <w:rFonts w:ascii="Aptos" w:eastAsia="Aptos" w:hAnsi="Aptos" w:cs="Aptos"/>
-        </w:rPr>
-      </w:pPr>
-      <w:r>
-        <w:rPr>
-          <w:rFonts w:ascii="Aptos" w:eastAsia="Aptos" w:hAnsi="Aptos" w:cs="Aptos"/>
+          <w:rFonts w:ascii="Aptos" w:hAnsi="Aptos" w:eastAsia="Aptos" w:cs="Aptos"/>
+        </w:rPr>
+      </w:pPr>
+      <w:r>
+        <w:rPr>
+          <w:rFonts w:ascii="Aptos" w:hAnsi="Aptos" w:eastAsia="Aptos" w:cs="Aptos"/>
         </w:rPr>
         <w:t>For HeartShare data sets, full dates (month, day, and year) may be used for all events EXCEPT birth date, which will be limited to the year of birth only. Any birth dates indicating an a</w:t>
       </w:r>
       <w:r>
         <w:rPr>
-          <w:rFonts w:ascii="Aptos" w:eastAsia="Aptos" w:hAnsi="Aptos" w:cs="Aptos"/>
+          <w:rFonts w:ascii="Aptos" w:hAnsi="Aptos" w:eastAsia="Aptos" w:cs="Aptos"/>
         </w:rPr>
         <w:t xml:space="preserve">ge of 90 or older </w:t>
       </w:r>
       <w:r>
         <w:rPr>
-          <w:rFonts w:ascii="Aptos" w:eastAsia="Aptos" w:hAnsi="Aptos" w:cs="Aptos"/>
+          <w:rFonts w:ascii="Aptos" w:hAnsi="Aptos" w:eastAsia="Aptos" w:cs="Aptos"/>
         </w:rPr>
         <w:t xml:space="preserve">must </w:t>
       </w:r>
       <w:r>
         <w:rPr>
-          <w:rFonts w:ascii="Aptos" w:eastAsia="Aptos" w:hAnsi="Aptos" w:cs="Aptos"/>
+          <w:rFonts w:ascii="Aptos" w:hAnsi="Aptos" w:eastAsia="Aptos" w:cs="Aptos"/>
         </w:rPr>
         <w:t>be replaced by the year "1900".</w:t>
       </w:r>
@@ -1453,15 +1772,7 @@
         </w:numPr>
       </w:pPr>
       <w:r>
-        <w:t>Example SQL to exclude selected diagnosis codes: See file "</w:t>
-      </w:r>
-      <w:proofErr w:type="spellStart"/>
-      <w:r>
-        <w:t>HeartShare</w:t>
-      </w:r>
-      <w:proofErr w:type="spellEnd"/>
-      <w:r>
-        <w:t xml:space="preserve"> Example Exclude </w:t>
+        <w:t xml:space="preserve">Example SQL to exclude selected diagnosis codes: See file "HeartShare Example Exclude </w:t>
       </w:r>
       <w:proofErr w:type="spellStart"/>
       <w:r>
@@ -1481,15 +1792,7 @@
         </w:numPr>
       </w:pPr>
       <w:r>
-        <w:t>Example SQL to exclude selected medications: See file "</w:t>
-      </w:r>
-      <w:proofErr w:type="spellStart"/>
-      <w:r>
-        <w:t>HeartShare</w:t>
-      </w:r>
-      <w:proofErr w:type="spellEnd"/>
-      <w:r>
-        <w:t xml:space="preserve"> Example Exclude </w:t>
+        <w:t xml:space="preserve">Example SQL to exclude selected medications: See file "HeartShare Example Exclude </w:t>
       </w:r>
       <w:proofErr w:type="spellStart"/>
       <w:r>
@@ -1502,7 +1805,7 @@
     </w:p>
     <w:p/>
     <w:sectPr>
-      <w:pgSz w:w="12240" w:h="15840"/>
+      <w:pgSz w:w="12240" w:h="15840" w:orient="portrait"/>
       <w:pgMar w:top="1440" w:right="1440" w:bottom="1440" w:left="1440" w:header="720" w:footer="720" w:gutter="0"/>
       <w:cols w:space="720"/>
       <w:docGrid w:linePitch="360"/>
@@ -1526,7 +1829,7 @@
         <w:ind w:left="720" w:hanging="360"/>
       </w:pPr>
       <w:rPr>
-        <w:rFonts w:ascii="Symbol" w:hAnsi="Symbol" w:hint="default"/>
+        <w:rFonts w:hint="default" w:ascii="Symbol" w:hAnsi="Symbol"/>
       </w:rPr>
     </w:lvl>
     <w:lvl w:ilvl="1" w:tplc="F0464CEE">
@@ -1538,7 +1841,7 @@
         <w:ind w:left="1440" w:hanging="360"/>
       </w:pPr>
       <w:rPr>
-        <w:rFonts w:ascii="Courier New" w:hAnsi="Courier New" w:hint="default"/>
+        <w:rFonts w:hint="default" w:ascii="Courier New" w:hAnsi="Courier New"/>
       </w:rPr>
     </w:lvl>
     <w:lvl w:ilvl="2" w:tplc="B8AE764E">
@@ -1550,7 +1853,7 @@
         <w:ind w:left="2160" w:hanging="360"/>
       </w:pPr>
       <w:rPr>
-        <w:rFonts w:ascii="Wingdings" w:hAnsi="Wingdings" w:hint="default"/>
+        <w:rFonts w:hint="default" w:ascii="Wingdings" w:hAnsi="Wingdings"/>
       </w:rPr>
     </w:lvl>
     <w:lvl w:ilvl="3" w:tplc="0AC8E7F2">
@@ -1562,7 +1865,7 @@
         <w:ind w:left="2880" w:hanging="360"/>
       </w:pPr>
       <w:rPr>
-        <w:rFonts w:ascii="Symbol" w:hAnsi="Symbol" w:hint="default"/>
+        <w:rFonts w:hint="default" w:ascii="Symbol" w:hAnsi="Symbol"/>
       </w:rPr>
     </w:lvl>
     <w:lvl w:ilvl="4" w:tplc="E9AE3AFA">
@@ -1574,7 +1877,7 @@
         <w:ind w:left="3600" w:hanging="360"/>
       </w:pPr>
       <w:rPr>
-        <w:rFonts w:ascii="Courier New" w:hAnsi="Courier New" w:hint="default"/>
+        <w:rFonts w:hint="default" w:ascii="Courier New" w:hAnsi="Courier New"/>
       </w:rPr>
     </w:lvl>
     <w:lvl w:ilvl="5" w:tplc="0C9046FA">
@@ -1586,7 +1889,7 @@
         <w:ind w:left="4320" w:hanging="360"/>
       </w:pPr>
       <w:rPr>
-        <w:rFonts w:ascii="Wingdings" w:hAnsi="Wingdings" w:hint="default"/>
+        <w:rFonts w:hint="default" w:ascii="Wingdings" w:hAnsi="Wingdings"/>
       </w:rPr>
     </w:lvl>
     <w:lvl w:ilvl="6" w:tplc="76200524">
@@ -1598,7 +1901,7 @@
         <w:ind w:left="5040" w:hanging="360"/>
       </w:pPr>
       <w:rPr>
-        <w:rFonts w:ascii="Symbol" w:hAnsi="Symbol" w:hint="default"/>
+        <w:rFonts w:hint="default" w:ascii="Symbol" w:hAnsi="Symbol"/>
       </w:rPr>
     </w:lvl>
     <w:lvl w:ilvl="7" w:tplc="92AE7FD2">
@@ -1610,7 +1913,7 @@
         <w:ind w:left="5760" w:hanging="360"/>
       </w:pPr>
       <w:rPr>
-        <w:rFonts w:ascii="Courier New" w:hAnsi="Courier New" w:hint="default"/>
+        <w:rFonts w:hint="default" w:ascii="Courier New" w:hAnsi="Courier New"/>
       </w:rPr>
     </w:lvl>
     <w:lvl w:ilvl="8" w:tplc="03C4F51C">
@@ -1622,7 +1925,7 @@
         <w:ind w:left="6480" w:hanging="360"/>
       </w:pPr>
       <w:rPr>
-        <w:rFonts w:ascii="Wingdings" w:hAnsi="Wingdings" w:hint="default"/>
+        <w:rFonts w:hint="default" w:ascii="Wingdings" w:hAnsi="Wingdings"/>
       </w:rPr>
     </w:lvl>
   </w:abstractNum>
@@ -1725,7 +2028,7 @@
         <w:ind w:left="1440" w:hanging="360"/>
       </w:pPr>
       <w:rPr>
-        <w:rFonts w:ascii="Symbol" w:hAnsi="Symbol" w:hint="default"/>
+        <w:rFonts w:hint="default" w:ascii="Symbol" w:hAnsi="Symbol"/>
       </w:rPr>
     </w:lvl>
     <w:lvl w:ilvl="1" w:tplc="2C8C7094">
@@ -1737,7 +2040,7 @@
         <w:ind w:left="2160" w:hanging="360"/>
       </w:pPr>
       <w:rPr>
-        <w:rFonts w:ascii="Courier New" w:hAnsi="Courier New" w:hint="default"/>
+        <w:rFonts w:hint="default" w:ascii="Courier New" w:hAnsi="Courier New"/>
       </w:rPr>
     </w:lvl>
     <w:lvl w:ilvl="2" w:tplc="7E085DD0">
@@ -1749,7 +2052,7 @@
         <w:ind w:left="2880" w:hanging="360"/>
       </w:pPr>
       <w:rPr>
-        <w:rFonts w:ascii="Wingdings" w:hAnsi="Wingdings" w:hint="default"/>
+        <w:rFonts w:hint="default" w:ascii="Wingdings" w:hAnsi="Wingdings"/>
       </w:rPr>
     </w:lvl>
     <w:lvl w:ilvl="3" w:tplc="781C516A">
@@ -1761,7 +2064,7 @@
         <w:ind w:left="3600" w:hanging="360"/>
       </w:pPr>
       <w:rPr>
-        <w:rFonts w:ascii="Symbol" w:hAnsi="Symbol" w:hint="default"/>
+        <w:rFonts w:hint="default" w:ascii="Symbol" w:hAnsi="Symbol"/>
       </w:rPr>
     </w:lvl>
     <w:lvl w:ilvl="4" w:tplc="BED47534">
@@ -1773,7 +2076,7 @@
         <w:ind w:left="4320" w:hanging="360"/>
       </w:pPr>
       <w:rPr>
-        <w:rFonts w:ascii="Courier New" w:hAnsi="Courier New" w:hint="default"/>
+        <w:rFonts w:hint="default" w:ascii="Courier New" w:hAnsi="Courier New"/>
       </w:rPr>
     </w:lvl>
     <w:lvl w:ilvl="5" w:tplc="E69EB74A">
@@ -1785,7 +2088,7 @@
         <w:ind w:left="5040" w:hanging="360"/>
       </w:pPr>
       <w:rPr>
-        <w:rFonts w:ascii="Wingdings" w:hAnsi="Wingdings" w:hint="default"/>
+        <w:rFonts w:hint="default" w:ascii="Wingdings" w:hAnsi="Wingdings"/>
       </w:rPr>
     </w:lvl>
     <w:lvl w:ilvl="6" w:tplc="39001B62">
@@ -1797,7 +2100,7 @@
         <w:ind w:left="5760" w:hanging="360"/>
       </w:pPr>
       <w:rPr>
-        <w:rFonts w:ascii="Symbol" w:hAnsi="Symbol" w:hint="default"/>
+        <w:rFonts w:hint="default" w:ascii="Symbol" w:hAnsi="Symbol"/>
       </w:rPr>
     </w:lvl>
     <w:lvl w:ilvl="7" w:tplc="CA1052C8">
@@ -1809,7 +2112,7 @@
         <w:ind w:left="6480" w:hanging="360"/>
       </w:pPr>
       <w:rPr>
-        <w:rFonts w:ascii="Courier New" w:hAnsi="Courier New" w:hint="default"/>
+        <w:rFonts w:hint="default" w:ascii="Courier New" w:hAnsi="Courier New"/>
       </w:rPr>
     </w:lvl>
     <w:lvl w:ilvl="8" w:tplc="2572E284">
@@ -1821,7 +2124,7 @@
         <w:ind w:left="7200" w:hanging="360"/>
       </w:pPr>
       <w:rPr>
-        <w:rFonts w:ascii="Wingdings" w:hAnsi="Wingdings" w:hint="default"/>
+        <w:rFonts w:hint="default" w:ascii="Wingdings" w:hAnsi="Wingdings"/>
       </w:rPr>
     </w:lvl>
   </w:abstractNum>
@@ -1838,7 +2141,7 @@
         <w:ind w:left="1440" w:hanging="360"/>
       </w:pPr>
       <w:rPr>
-        <w:rFonts w:ascii="Symbol" w:hAnsi="Symbol" w:hint="default"/>
+        <w:rFonts w:hint="default" w:ascii="Symbol" w:hAnsi="Symbol"/>
       </w:rPr>
     </w:lvl>
     <w:lvl w:ilvl="1" w:tplc="6C820F52">
@@ -1850,7 +2153,7 @@
         <w:ind w:left="2160" w:hanging="360"/>
       </w:pPr>
       <w:rPr>
-        <w:rFonts w:ascii="Courier New" w:hAnsi="Courier New" w:hint="default"/>
+        <w:rFonts w:hint="default" w:ascii="Courier New" w:hAnsi="Courier New"/>
       </w:rPr>
     </w:lvl>
     <w:lvl w:ilvl="2" w:tplc="FE468D4A">
@@ -1862,7 +2165,7 @@
         <w:ind w:left="2880" w:hanging="360"/>
       </w:pPr>
       <w:rPr>
-        <w:rFonts w:ascii="Wingdings" w:hAnsi="Wingdings" w:hint="default"/>
+        <w:rFonts w:hint="default" w:ascii="Wingdings" w:hAnsi="Wingdings"/>
       </w:rPr>
     </w:lvl>
     <w:lvl w:ilvl="3" w:tplc="D3C001F2">
@@ -1874,7 +2177,7 @@
         <w:ind w:left="3600" w:hanging="360"/>
       </w:pPr>
       <w:rPr>
-        <w:rFonts w:ascii="Symbol" w:hAnsi="Symbol" w:hint="default"/>
+        <w:rFonts w:hint="default" w:ascii="Symbol" w:hAnsi="Symbol"/>
       </w:rPr>
     </w:lvl>
     <w:lvl w:ilvl="4" w:tplc="1D4EB000">
@@ -1886,7 +2189,7 @@
         <w:ind w:left="4320" w:hanging="360"/>
       </w:pPr>
       <w:rPr>
-        <w:rFonts w:ascii="Courier New" w:hAnsi="Courier New" w:hint="default"/>
+        <w:rFonts w:hint="default" w:ascii="Courier New" w:hAnsi="Courier New"/>
       </w:rPr>
     </w:lvl>
     <w:lvl w:ilvl="5" w:tplc="7CD476DA">
@@ -1898,7 +2201,7 @@
         <w:ind w:left="5040" w:hanging="360"/>
       </w:pPr>
       <w:rPr>
-        <w:rFonts w:ascii="Wingdings" w:hAnsi="Wingdings" w:hint="default"/>
+        <w:rFonts w:hint="default" w:ascii="Wingdings" w:hAnsi="Wingdings"/>
       </w:rPr>
     </w:lvl>
     <w:lvl w:ilvl="6" w:tplc="F03CACEC">
@@ -1910,7 +2213,7 @@
         <w:ind w:left="5760" w:hanging="360"/>
       </w:pPr>
       <w:rPr>
-        <w:rFonts w:ascii="Symbol" w:hAnsi="Symbol" w:hint="default"/>
+        <w:rFonts w:hint="default" w:ascii="Symbol" w:hAnsi="Symbol"/>
       </w:rPr>
     </w:lvl>
     <w:lvl w:ilvl="7" w:tplc="631A7166">
@@ -1922,7 +2225,7 @@
         <w:ind w:left="6480" w:hanging="360"/>
       </w:pPr>
       <w:rPr>
-        <w:rFonts w:ascii="Courier New" w:hAnsi="Courier New" w:hint="default"/>
+        <w:rFonts w:hint="default" w:ascii="Courier New" w:hAnsi="Courier New"/>
       </w:rPr>
     </w:lvl>
     <w:lvl w:ilvl="8" w:tplc="F17EFD06">
@@ -1934,7 +2237,7 @@
         <w:ind w:left="7200" w:hanging="360"/>
       </w:pPr>
       <w:rPr>
-        <w:rFonts w:ascii="Wingdings" w:hAnsi="Wingdings" w:hint="default"/>
+        <w:rFonts w:hint="default" w:ascii="Wingdings" w:hAnsi="Wingdings"/>
       </w:rPr>
     </w:lvl>
   </w:abstractNum>
@@ -1951,7 +2254,7 @@
         <w:ind w:left="720" w:hanging="360"/>
       </w:pPr>
       <w:rPr>
-        <w:rFonts w:ascii="Symbol" w:hAnsi="Symbol" w:hint="default"/>
+        <w:rFonts w:hint="default" w:ascii="Symbol" w:hAnsi="Symbol"/>
       </w:rPr>
     </w:lvl>
     <w:lvl w:ilvl="1" w:tplc="99A27A36">
@@ -1963,7 +2266,7 @@
         <w:ind w:left="1440" w:hanging="360"/>
       </w:pPr>
       <w:rPr>
-        <w:rFonts w:ascii="Courier New" w:hAnsi="Courier New" w:hint="default"/>
+        <w:rFonts w:hint="default" w:ascii="Courier New" w:hAnsi="Courier New"/>
       </w:rPr>
     </w:lvl>
     <w:lvl w:ilvl="2" w:tplc="C6D45864">
@@ -1975,7 +2278,7 @@
         <w:ind w:left="2160" w:hanging="360"/>
       </w:pPr>
       <w:rPr>
-        <w:rFonts w:ascii="Wingdings" w:hAnsi="Wingdings" w:hint="default"/>
+        <w:rFonts w:hint="default" w:ascii="Wingdings" w:hAnsi="Wingdings"/>
       </w:rPr>
     </w:lvl>
     <w:lvl w:ilvl="3" w:tplc="7938F816">
@@ -1987,7 +2290,7 @@
         <w:ind w:left="2880" w:hanging="360"/>
       </w:pPr>
       <w:rPr>
-        <w:rFonts w:ascii="Symbol" w:hAnsi="Symbol" w:hint="default"/>
+        <w:rFonts w:hint="default" w:ascii="Symbol" w:hAnsi="Symbol"/>
       </w:rPr>
     </w:lvl>
     <w:lvl w:ilvl="4" w:tplc="148A4EC0">
@@ -1999,7 +2302,7 @@
         <w:ind w:left="3600" w:hanging="360"/>
       </w:pPr>
       <w:rPr>
-        <w:rFonts w:ascii="Courier New" w:hAnsi="Courier New" w:hint="default"/>
+        <w:rFonts w:hint="default" w:ascii="Courier New" w:hAnsi="Courier New"/>
       </w:rPr>
     </w:lvl>
     <w:lvl w:ilvl="5" w:tplc="9C6C603A">
@@ -2011,7 +2314,7 @@
         <w:ind w:left="4320" w:hanging="360"/>
       </w:pPr>
       <w:rPr>
-        <w:rFonts w:ascii="Wingdings" w:hAnsi="Wingdings" w:hint="default"/>
+        <w:rFonts w:hint="default" w:ascii="Wingdings" w:hAnsi="Wingdings"/>
       </w:rPr>
     </w:lvl>
     <w:lvl w:ilvl="6" w:tplc="1AA0D2EC">
@@ -2023,7 +2326,7 @@
         <w:ind w:left="5040" w:hanging="360"/>
       </w:pPr>
       <w:rPr>
-        <w:rFonts w:ascii="Symbol" w:hAnsi="Symbol" w:hint="default"/>
+        <w:rFonts w:hint="default" w:ascii="Symbol" w:hAnsi="Symbol"/>
       </w:rPr>
     </w:lvl>
     <w:lvl w:ilvl="7" w:tplc="2F309986">
@@ -2035,7 +2338,7 @@
         <w:ind w:left="5760" w:hanging="360"/>
       </w:pPr>
       <w:rPr>
-        <w:rFonts w:ascii="Courier New" w:hAnsi="Courier New" w:hint="default"/>
+        <w:rFonts w:hint="default" w:ascii="Courier New" w:hAnsi="Courier New"/>
       </w:rPr>
     </w:lvl>
     <w:lvl w:ilvl="8" w:tplc="52F8881C">
@@ -2047,7 +2350,7 @@
         <w:ind w:left="6480" w:hanging="360"/>
       </w:pPr>
       <w:rPr>
-        <w:rFonts w:ascii="Wingdings" w:hAnsi="Wingdings" w:hint="default"/>
+        <w:rFonts w:hint="default" w:ascii="Wingdings" w:hAnsi="Wingdings"/>
       </w:rPr>
     </w:lvl>
   </w:abstractNum>
@@ -2150,7 +2453,7 @@
         <w:ind w:left="1440" w:hanging="360"/>
       </w:pPr>
       <w:rPr>
-        <w:rFonts w:ascii="Symbol" w:hAnsi="Symbol" w:hint="default"/>
+        <w:rFonts w:hint="default" w:ascii="Symbol" w:hAnsi="Symbol"/>
       </w:rPr>
     </w:lvl>
     <w:lvl w:ilvl="1" w:tplc="ACB422FE">
@@ -2162,7 +2465,7 @@
         <w:ind w:left="2160" w:hanging="360"/>
       </w:pPr>
       <w:rPr>
-        <w:rFonts w:ascii="Courier New" w:hAnsi="Courier New" w:hint="default"/>
+        <w:rFonts w:hint="default" w:ascii="Courier New" w:hAnsi="Courier New"/>
       </w:rPr>
     </w:lvl>
     <w:lvl w:ilvl="2" w:tplc="ECB6B0C0">
@@ -2174,7 +2477,7 @@
         <w:ind w:left="2880" w:hanging="360"/>
       </w:pPr>
       <w:rPr>
-        <w:rFonts w:ascii="Wingdings" w:hAnsi="Wingdings" w:hint="default"/>
+        <w:rFonts w:hint="default" w:ascii="Wingdings" w:hAnsi="Wingdings"/>
       </w:rPr>
     </w:lvl>
     <w:lvl w:ilvl="3" w:tplc="51966414">
@@ -2186,7 +2489,7 @@
         <w:ind w:left="3600" w:hanging="360"/>
       </w:pPr>
       <w:rPr>
-        <w:rFonts w:ascii="Symbol" w:hAnsi="Symbol" w:hint="default"/>
+        <w:rFonts w:hint="default" w:ascii="Symbol" w:hAnsi="Symbol"/>
       </w:rPr>
     </w:lvl>
     <w:lvl w:ilvl="4" w:tplc="CBD09898">
@@ -2198,7 +2501,7 @@
         <w:ind w:left="4320" w:hanging="360"/>
       </w:pPr>
       <w:rPr>
-        <w:rFonts w:ascii="Courier New" w:hAnsi="Courier New" w:hint="default"/>
+        <w:rFonts w:hint="default" w:ascii="Courier New" w:hAnsi="Courier New"/>
       </w:rPr>
     </w:lvl>
     <w:lvl w:ilvl="5" w:tplc="74984C4E">
@@ -2210,7 +2513,7 @@
         <w:ind w:left="5040" w:hanging="360"/>
       </w:pPr>
       <w:rPr>
-        <w:rFonts w:ascii="Wingdings" w:hAnsi="Wingdings" w:hint="default"/>
+        <w:rFonts w:hint="default" w:ascii="Wingdings" w:hAnsi="Wingdings"/>
       </w:rPr>
     </w:lvl>
     <w:lvl w:ilvl="6" w:tplc="D3BC67F8">
@@ -2222,7 +2525,7 @@
         <w:ind w:left="5760" w:hanging="360"/>
       </w:pPr>
       <w:rPr>
-        <w:rFonts w:ascii="Symbol" w:hAnsi="Symbol" w:hint="default"/>
+        <w:rFonts w:hint="default" w:ascii="Symbol" w:hAnsi="Symbol"/>
       </w:rPr>
     </w:lvl>
     <w:lvl w:ilvl="7" w:tplc="06E4C64A">
@@ -2234,7 +2537,7 @@
         <w:ind w:left="6480" w:hanging="360"/>
       </w:pPr>
       <w:rPr>
-        <w:rFonts w:ascii="Courier New" w:hAnsi="Courier New" w:hint="default"/>
+        <w:rFonts w:hint="default" w:ascii="Courier New" w:hAnsi="Courier New"/>
       </w:rPr>
     </w:lvl>
     <w:lvl w:ilvl="8" w:tplc="77603210">
@@ -2246,7 +2549,7 @@
         <w:ind w:left="7200" w:hanging="360"/>
       </w:pPr>
       <w:rPr>
-        <w:rFonts w:ascii="Wingdings" w:hAnsi="Wingdings" w:hint="default"/>
+        <w:rFonts w:hint="default" w:ascii="Wingdings" w:hAnsi="Wingdings"/>
       </w:rPr>
     </w:lvl>
   </w:abstractNum>
@@ -2263,7 +2566,7 @@
         <w:ind w:left="1440" w:hanging="360"/>
       </w:pPr>
       <w:rPr>
-        <w:rFonts w:ascii="Symbol" w:hAnsi="Symbol" w:hint="default"/>
+        <w:rFonts w:hint="default" w:ascii="Symbol" w:hAnsi="Symbol"/>
       </w:rPr>
     </w:lvl>
     <w:lvl w:ilvl="1" w:tplc="85B27404">
@@ -2275,7 +2578,7 @@
         <w:ind w:left="2160" w:hanging="360"/>
       </w:pPr>
       <w:rPr>
-        <w:rFonts w:ascii="Courier New" w:hAnsi="Courier New" w:hint="default"/>
+        <w:rFonts w:hint="default" w:ascii="Courier New" w:hAnsi="Courier New"/>
       </w:rPr>
     </w:lvl>
     <w:lvl w:ilvl="2" w:tplc="545E2498">
@@ -2287,7 +2590,7 @@
         <w:ind w:left="2880" w:hanging="360"/>
       </w:pPr>
       <w:rPr>
-        <w:rFonts w:ascii="Wingdings" w:hAnsi="Wingdings" w:hint="default"/>
+        <w:rFonts w:hint="default" w:ascii="Wingdings" w:hAnsi="Wingdings"/>
       </w:rPr>
     </w:lvl>
     <w:lvl w:ilvl="3" w:tplc="625E2EAE">
@@ -2299,7 +2602,7 @@
         <w:ind w:left="3600" w:hanging="360"/>
       </w:pPr>
       <w:rPr>
-        <w:rFonts w:ascii="Symbol" w:hAnsi="Symbol" w:hint="default"/>
+        <w:rFonts w:hint="default" w:ascii="Symbol" w:hAnsi="Symbol"/>
       </w:rPr>
     </w:lvl>
     <w:lvl w:ilvl="4" w:tplc="563CA7F8">
@@ -2311,7 +2614,7 @@
         <w:ind w:left="4320" w:hanging="360"/>
       </w:pPr>
       <w:rPr>
-        <w:rFonts w:ascii="Courier New" w:hAnsi="Courier New" w:hint="default"/>
+        <w:rFonts w:hint="default" w:ascii="Courier New" w:hAnsi="Courier New"/>
       </w:rPr>
     </w:lvl>
     <w:lvl w:ilvl="5" w:tplc="7292DB2E">
@@ -2323,7 +2626,7 @@
         <w:ind w:left="5040" w:hanging="360"/>
       </w:pPr>
       <w:rPr>
-        <w:rFonts w:ascii="Wingdings" w:hAnsi="Wingdings" w:hint="default"/>
+        <w:rFonts w:hint="default" w:ascii="Wingdings" w:hAnsi="Wingdings"/>
       </w:rPr>
     </w:lvl>
     <w:lvl w:ilvl="6" w:tplc="10CA6E06">
@@ -2335,7 +2638,7 @@
         <w:ind w:left="5760" w:hanging="360"/>
       </w:pPr>
       <w:rPr>
-        <w:rFonts w:ascii="Symbol" w:hAnsi="Symbol" w:hint="default"/>
+        <w:rFonts w:hint="default" w:ascii="Symbol" w:hAnsi="Symbol"/>
       </w:rPr>
     </w:lvl>
     <w:lvl w:ilvl="7" w:tplc="7B1E9444">
@@ -2347,7 +2650,7 @@
         <w:ind w:left="6480" w:hanging="360"/>
       </w:pPr>
       <w:rPr>
-        <w:rFonts w:ascii="Courier New" w:hAnsi="Courier New" w:hint="default"/>
+        <w:rFonts w:hint="default" w:ascii="Courier New" w:hAnsi="Courier New"/>
       </w:rPr>
     </w:lvl>
     <w:lvl w:ilvl="8" w:tplc="791E1590">
@@ -2359,7 +2662,7 @@
         <w:ind w:left="7200" w:hanging="360"/>
       </w:pPr>
       <w:rPr>
-        <w:rFonts w:ascii="Wingdings" w:hAnsi="Wingdings" w:hint="default"/>
+        <w:rFonts w:hint="default" w:ascii="Wingdings" w:hAnsi="Wingdings"/>
       </w:rPr>
     </w:lvl>
   </w:abstractNum>
@@ -2462,7 +2765,7 @@
         <w:ind w:left="720" w:hanging="360"/>
       </w:pPr>
       <w:rPr>
-        <w:rFonts w:ascii="Symbol" w:hAnsi="Symbol" w:hint="default"/>
+        <w:rFonts w:hint="default" w:ascii="Symbol" w:hAnsi="Symbol"/>
       </w:rPr>
     </w:lvl>
     <w:lvl w:ilvl="1" w:tplc="1BB6847E">
@@ -2474,7 +2777,7 @@
         <w:ind w:left="1440" w:hanging="360"/>
       </w:pPr>
       <w:rPr>
-        <w:rFonts w:ascii="Courier New" w:hAnsi="Courier New" w:hint="default"/>
+        <w:rFonts w:hint="default" w:ascii="Courier New" w:hAnsi="Courier New"/>
       </w:rPr>
     </w:lvl>
     <w:lvl w:ilvl="2" w:tplc="52C60BA4">
@@ -2486,7 +2789,7 @@
         <w:ind w:left="2160" w:hanging="360"/>
       </w:pPr>
       <w:rPr>
-        <w:rFonts w:ascii="Wingdings" w:hAnsi="Wingdings" w:hint="default"/>
+        <w:rFonts w:hint="default" w:ascii="Wingdings" w:hAnsi="Wingdings"/>
       </w:rPr>
     </w:lvl>
     <w:lvl w:ilvl="3" w:tplc="D6729552">
@@ -2498,7 +2801,7 @@
         <w:ind w:left="2880" w:hanging="360"/>
       </w:pPr>
       <w:rPr>
-        <w:rFonts w:ascii="Symbol" w:hAnsi="Symbol" w:hint="default"/>
+        <w:rFonts w:hint="default" w:ascii="Symbol" w:hAnsi="Symbol"/>
       </w:rPr>
     </w:lvl>
     <w:lvl w:ilvl="4" w:tplc="F8441546">
@@ -2510,7 +2813,7 @@
         <w:ind w:left="3600" w:hanging="360"/>
       </w:pPr>
       <w:rPr>
-        <w:rFonts w:ascii="Courier New" w:hAnsi="Courier New" w:hint="default"/>
+        <w:rFonts w:hint="default" w:ascii="Courier New" w:hAnsi="Courier New"/>
       </w:rPr>
     </w:lvl>
     <w:lvl w:ilvl="5" w:tplc="63982C4E">
@@ -2522,7 +2825,7 @@
         <w:ind w:left="4320" w:hanging="360"/>
       </w:pPr>
       <w:rPr>
-        <w:rFonts w:ascii="Wingdings" w:hAnsi="Wingdings" w:hint="default"/>
+        <w:rFonts w:hint="default" w:ascii="Wingdings" w:hAnsi="Wingdings"/>
       </w:rPr>
     </w:lvl>
     <w:lvl w:ilvl="6" w:tplc="131C81F0">
@@ -2534,7 +2837,7 @@
         <w:ind w:left="5040" w:hanging="360"/>
       </w:pPr>
       <w:rPr>
-        <w:rFonts w:ascii="Symbol" w:hAnsi="Symbol" w:hint="default"/>
+        <w:rFonts w:hint="default" w:ascii="Symbol" w:hAnsi="Symbol"/>
       </w:rPr>
     </w:lvl>
     <w:lvl w:ilvl="7" w:tplc="6BE47698">
@@ -2546,7 +2849,7 @@
         <w:ind w:left="5760" w:hanging="360"/>
       </w:pPr>
       <w:rPr>
-        <w:rFonts w:ascii="Courier New" w:hAnsi="Courier New" w:hint="default"/>
+        <w:rFonts w:hint="default" w:ascii="Courier New" w:hAnsi="Courier New"/>
       </w:rPr>
     </w:lvl>
     <w:lvl w:ilvl="8" w:tplc="29DAD442">
@@ -2558,7 +2861,7 @@
         <w:ind w:left="6480" w:hanging="360"/>
       </w:pPr>
       <w:rPr>
-        <w:rFonts w:ascii="Wingdings" w:hAnsi="Wingdings" w:hint="default"/>
+        <w:rFonts w:hint="default" w:ascii="Wingdings" w:hAnsi="Wingdings"/>
       </w:rPr>
     </w:lvl>
   </w:abstractNum>
@@ -2575,7 +2878,7 @@
         <w:ind w:left="720" w:hanging="360"/>
       </w:pPr>
       <w:rPr>
-        <w:rFonts w:ascii="Symbol" w:hAnsi="Symbol" w:hint="default"/>
+        <w:rFonts w:hint="default" w:ascii="Symbol" w:hAnsi="Symbol"/>
       </w:rPr>
     </w:lvl>
     <w:lvl w:ilvl="1" w:tplc="C1FA2E38">
@@ -2587,7 +2890,7 @@
         <w:ind w:left="1440" w:hanging="360"/>
       </w:pPr>
       <w:rPr>
-        <w:rFonts w:ascii="Courier New" w:hAnsi="Courier New" w:hint="default"/>
+        <w:rFonts w:hint="default" w:ascii="Courier New" w:hAnsi="Courier New"/>
       </w:rPr>
     </w:lvl>
     <w:lvl w:ilvl="2" w:tplc="A516C9D8">
@@ -2599,7 +2902,7 @@
         <w:ind w:left="2160" w:hanging="360"/>
       </w:pPr>
       <w:rPr>
-        <w:rFonts w:ascii="Wingdings" w:hAnsi="Wingdings" w:hint="default"/>
+        <w:rFonts w:hint="default" w:ascii="Wingdings" w:hAnsi="Wingdings"/>
       </w:rPr>
     </w:lvl>
     <w:lvl w:ilvl="3" w:tplc="148CB992">
@@ -2611,7 +2914,7 @@
         <w:ind w:left="2880" w:hanging="360"/>
       </w:pPr>
       <w:rPr>
-        <w:rFonts w:ascii="Symbol" w:hAnsi="Symbol" w:hint="default"/>
+        <w:rFonts w:hint="default" w:ascii="Symbol" w:hAnsi="Symbol"/>
       </w:rPr>
     </w:lvl>
     <w:lvl w:ilvl="4" w:tplc="B0089FF4">
@@ -2623,7 +2926,7 @@
         <w:ind w:left="3600" w:hanging="360"/>
       </w:pPr>
       <w:rPr>
-        <w:rFonts w:ascii="Courier New" w:hAnsi="Courier New" w:hint="default"/>
+        <w:rFonts w:hint="default" w:ascii="Courier New" w:hAnsi="Courier New"/>
       </w:rPr>
     </w:lvl>
     <w:lvl w:ilvl="5" w:tplc="EEACEBB4">
@@ -2635,7 +2938,7 @@
         <w:ind w:left="4320" w:hanging="360"/>
       </w:pPr>
       <w:rPr>
-        <w:rFonts w:ascii="Wingdings" w:hAnsi="Wingdings" w:hint="default"/>
+        <w:rFonts w:hint="default" w:ascii="Wingdings" w:hAnsi="Wingdings"/>
       </w:rPr>
     </w:lvl>
     <w:lvl w:ilvl="6" w:tplc="F854749A">
@@ -2647,7 +2950,7 @@
         <w:ind w:left="5040" w:hanging="360"/>
       </w:pPr>
       <w:rPr>
-        <w:rFonts w:ascii="Symbol" w:hAnsi="Symbol" w:hint="default"/>
+        <w:rFonts w:hint="default" w:ascii="Symbol" w:hAnsi="Symbol"/>
       </w:rPr>
     </w:lvl>
     <w:lvl w:ilvl="7" w:tplc="996EAA4A">
@@ -2659,7 +2962,7 @@
         <w:ind w:left="5760" w:hanging="360"/>
       </w:pPr>
       <w:rPr>
-        <w:rFonts w:ascii="Courier New" w:hAnsi="Courier New" w:hint="default"/>
+        <w:rFonts w:hint="default" w:ascii="Courier New" w:hAnsi="Courier New"/>
       </w:rPr>
     </w:lvl>
     <w:lvl w:ilvl="8" w:tplc="69681DEE">
@@ -2671,7 +2974,7 @@
         <w:ind w:left="6480" w:hanging="360"/>
       </w:pPr>
       <w:rPr>
-        <w:rFonts w:ascii="Wingdings" w:hAnsi="Wingdings" w:hint="default"/>
+        <w:rFonts w:hint="default" w:ascii="Wingdings" w:hAnsi="Wingdings"/>
       </w:rPr>
     </w:lvl>
   </w:abstractNum>
@@ -2688,7 +2991,7 @@
         <w:ind w:left="720" w:hanging="360"/>
       </w:pPr>
       <w:rPr>
-        <w:rFonts w:ascii="Symbol" w:hAnsi="Symbol" w:hint="default"/>
+        <w:rFonts w:hint="default" w:ascii="Symbol" w:hAnsi="Symbol"/>
       </w:rPr>
     </w:lvl>
     <w:lvl w:ilvl="1" w:tplc="BD607BE2">
@@ -2700,7 +3003,7 @@
         <w:ind w:left="1440" w:hanging="360"/>
       </w:pPr>
       <w:rPr>
-        <w:rFonts w:ascii="Courier New" w:hAnsi="Courier New" w:hint="default"/>
+        <w:rFonts w:hint="default" w:ascii="Courier New" w:hAnsi="Courier New"/>
       </w:rPr>
     </w:lvl>
     <w:lvl w:ilvl="2" w:tplc="28EC71EE">
@@ -2712,7 +3015,7 @@
         <w:ind w:left="2160" w:hanging="360"/>
       </w:pPr>
       <w:rPr>
-        <w:rFonts w:ascii="Wingdings" w:hAnsi="Wingdings" w:hint="default"/>
+        <w:rFonts w:hint="default" w:ascii="Wingdings" w:hAnsi="Wingdings"/>
       </w:rPr>
     </w:lvl>
     <w:lvl w:ilvl="3" w:tplc="4AEEF5E2">
@@ -2724,7 +3027,7 @@
         <w:ind w:left="2880" w:hanging="360"/>
       </w:pPr>
       <w:rPr>
-        <w:rFonts w:ascii="Symbol" w:hAnsi="Symbol" w:hint="default"/>
+        <w:rFonts w:hint="default" w:ascii="Symbol" w:hAnsi="Symbol"/>
       </w:rPr>
     </w:lvl>
     <w:lvl w:ilvl="4" w:tplc="A23AFADE">
@@ -2736,7 +3039,7 @@
         <w:ind w:left="3600" w:hanging="360"/>
       </w:pPr>
       <w:rPr>
-        <w:rFonts w:ascii="Courier New" w:hAnsi="Courier New" w:hint="default"/>
+        <w:rFonts w:hint="default" w:ascii="Courier New" w:hAnsi="Courier New"/>
       </w:rPr>
     </w:lvl>
     <w:lvl w:ilvl="5" w:tplc="DC7E4936">
@@ -2748,7 +3051,7 @@
         <w:ind w:left="4320" w:hanging="360"/>
       </w:pPr>
       <w:rPr>
-        <w:rFonts w:ascii="Wingdings" w:hAnsi="Wingdings" w:hint="default"/>
+        <w:rFonts w:hint="default" w:ascii="Wingdings" w:hAnsi="Wingdings"/>
       </w:rPr>
     </w:lvl>
     <w:lvl w:ilvl="6" w:tplc="26669B94">
@@ -2760,7 +3063,7 @@
         <w:ind w:left="5040" w:hanging="360"/>
       </w:pPr>
       <w:rPr>
-        <w:rFonts w:ascii="Symbol" w:hAnsi="Symbol" w:hint="default"/>
+        <w:rFonts w:hint="default" w:ascii="Symbol" w:hAnsi="Symbol"/>
       </w:rPr>
     </w:lvl>
     <w:lvl w:ilvl="7" w:tplc="E98C467C">
@@ -2772,7 +3075,7 @@
         <w:ind w:left="5760" w:hanging="360"/>
       </w:pPr>
       <w:rPr>
-        <w:rFonts w:ascii="Courier New" w:hAnsi="Courier New" w:hint="default"/>
+        <w:rFonts w:hint="default" w:ascii="Courier New" w:hAnsi="Courier New"/>
       </w:rPr>
     </w:lvl>
     <w:lvl w:ilvl="8" w:tplc="66702FF6">
@@ -2784,7 +3087,7 @@
         <w:ind w:left="6480" w:hanging="360"/>
       </w:pPr>
       <w:rPr>
-        <w:rFonts w:ascii="Wingdings" w:hAnsi="Wingdings" w:hint="default"/>
+        <w:rFonts w:hint="default" w:ascii="Wingdings" w:hAnsi="Wingdings"/>
       </w:rPr>
     </w:lvl>
   </w:abstractNum>
@@ -2801,7 +3104,7 @@
         <w:ind w:left="1440" w:hanging="360"/>
       </w:pPr>
       <w:rPr>
-        <w:rFonts w:ascii="Symbol" w:hAnsi="Symbol" w:hint="default"/>
+        <w:rFonts w:hint="default" w:ascii="Symbol" w:hAnsi="Symbol"/>
       </w:rPr>
     </w:lvl>
     <w:lvl w:ilvl="1" w:tplc="89365510">
@@ -2813,7 +3116,7 @@
         <w:ind w:left="2160" w:hanging="360"/>
       </w:pPr>
       <w:rPr>
-        <w:rFonts w:ascii="Courier New" w:hAnsi="Courier New" w:hint="default"/>
+        <w:rFonts w:hint="default" w:ascii="Courier New" w:hAnsi="Courier New"/>
       </w:rPr>
     </w:lvl>
     <w:lvl w:ilvl="2" w:tplc="DFFECE38">
@@ -2825,7 +3128,7 @@
         <w:ind w:left="2880" w:hanging="360"/>
       </w:pPr>
       <w:rPr>
-        <w:rFonts w:ascii="Wingdings" w:hAnsi="Wingdings" w:hint="default"/>
+        <w:rFonts w:hint="default" w:ascii="Wingdings" w:hAnsi="Wingdings"/>
       </w:rPr>
     </w:lvl>
     <w:lvl w:ilvl="3" w:tplc="F1141A36">
@@ -2837,7 +3140,7 @@
         <w:ind w:left="3600" w:hanging="360"/>
       </w:pPr>
       <w:rPr>
-        <w:rFonts w:ascii="Symbol" w:hAnsi="Symbol" w:hint="default"/>
+        <w:rFonts w:hint="default" w:ascii="Symbol" w:hAnsi="Symbol"/>
       </w:rPr>
     </w:lvl>
     <w:lvl w:ilvl="4" w:tplc="02C22060">
@@ -2849,7 +3152,7 @@
         <w:ind w:left="4320" w:hanging="360"/>
       </w:pPr>
       <w:rPr>
-        <w:rFonts w:ascii="Courier New" w:hAnsi="Courier New" w:hint="default"/>
+        <w:rFonts w:hint="default" w:ascii="Courier New" w:hAnsi="Courier New"/>
       </w:rPr>
     </w:lvl>
     <w:lvl w:ilvl="5" w:tplc="6CE4CCC8">
@@ -2861,7 +3164,7 @@
         <w:ind w:left="5040" w:hanging="360"/>
       </w:pPr>
       <w:rPr>
-        <w:rFonts w:ascii="Wingdings" w:hAnsi="Wingdings" w:hint="default"/>
+        <w:rFonts w:hint="default" w:ascii="Wingdings" w:hAnsi="Wingdings"/>
       </w:rPr>
     </w:lvl>
     <w:lvl w:ilvl="6" w:tplc="C4EAE134">
@@ -2873,7 +3176,7 @@
         <w:ind w:left="5760" w:hanging="360"/>
       </w:pPr>
       <w:rPr>
-        <w:rFonts w:ascii="Symbol" w:hAnsi="Symbol" w:hint="default"/>
+        <w:rFonts w:hint="default" w:ascii="Symbol" w:hAnsi="Symbol"/>
       </w:rPr>
     </w:lvl>
     <w:lvl w:ilvl="7" w:tplc="20107D1C">
@@ -2885,7 +3188,7 @@
         <w:ind w:left="6480" w:hanging="360"/>
       </w:pPr>
       <w:rPr>
-        <w:rFonts w:ascii="Courier New" w:hAnsi="Courier New" w:hint="default"/>
+        <w:rFonts w:hint="default" w:ascii="Courier New" w:hAnsi="Courier New"/>
       </w:rPr>
     </w:lvl>
     <w:lvl w:ilvl="8" w:tplc="25D00E84">
@@ -2897,7 +3200,7 @@
         <w:ind w:left="7200" w:hanging="360"/>
       </w:pPr>
       <w:rPr>
-        <w:rFonts w:ascii="Wingdings" w:hAnsi="Wingdings" w:hint="default"/>
+        <w:rFonts w:hint="default" w:ascii="Wingdings" w:hAnsi="Wingdings"/>
       </w:rPr>
     </w:lvl>
   </w:abstractNum>
@@ -3000,7 +3303,7 @@
         <w:ind w:left="1080" w:hanging="360"/>
       </w:pPr>
       <w:rPr>
-        <w:rFonts w:ascii="Symbol" w:hAnsi="Symbol" w:hint="default"/>
+        <w:rFonts w:hint="default" w:ascii="Symbol" w:hAnsi="Symbol"/>
       </w:rPr>
     </w:lvl>
     <w:lvl w:ilvl="1" w:tplc="FD900B30">
@@ -3012,7 +3315,7 @@
         <w:ind w:left="1800" w:hanging="360"/>
       </w:pPr>
       <w:rPr>
-        <w:rFonts w:ascii="Courier New" w:hAnsi="Courier New" w:hint="default"/>
+        <w:rFonts w:hint="default" w:ascii="Courier New" w:hAnsi="Courier New"/>
       </w:rPr>
     </w:lvl>
     <w:lvl w:ilvl="2" w:tplc="792ACD90">
@@ -3024,7 +3327,7 @@
         <w:ind w:left="2520" w:hanging="360"/>
       </w:pPr>
       <w:rPr>
-        <w:rFonts w:ascii="Wingdings" w:hAnsi="Wingdings" w:hint="default"/>
+        <w:rFonts w:hint="default" w:ascii="Wingdings" w:hAnsi="Wingdings"/>
       </w:rPr>
     </w:lvl>
     <w:lvl w:ilvl="3" w:tplc="86CA82A8">
@@ -3036,7 +3339,7 @@
         <w:ind w:left="3240" w:hanging="360"/>
       </w:pPr>
       <w:rPr>
-        <w:rFonts w:ascii="Symbol" w:hAnsi="Symbol" w:hint="default"/>
+        <w:rFonts w:hint="default" w:ascii="Symbol" w:hAnsi="Symbol"/>
       </w:rPr>
     </w:lvl>
     <w:lvl w:ilvl="4" w:tplc="067C0162">
@@ -3048,7 +3351,7 @@
         <w:ind w:left="3960" w:hanging="360"/>
       </w:pPr>
       <w:rPr>
-        <w:rFonts w:ascii="Courier New" w:hAnsi="Courier New" w:hint="default"/>
+        <w:rFonts w:hint="default" w:ascii="Courier New" w:hAnsi="Courier New"/>
       </w:rPr>
     </w:lvl>
     <w:lvl w:ilvl="5" w:tplc="864462F8">
@@ -3060,7 +3363,7 @@
         <w:ind w:left="4680" w:hanging="360"/>
       </w:pPr>
       <w:rPr>
-        <w:rFonts w:ascii="Wingdings" w:hAnsi="Wingdings" w:hint="default"/>
+        <w:rFonts w:hint="default" w:ascii="Wingdings" w:hAnsi="Wingdings"/>
       </w:rPr>
     </w:lvl>
     <w:lvl w:ilvl="6" w:tplc="368E645C">
@@ -3072,7 +3375,7 @@
         <w:ind w:left="5400" w:hanging="360"/>
       </w:pPr>
       <w:rPr>
-        <w:rFonts w:ascii="Symbol" w:hAnsi="Symbol" w:hint="default"/>
+        <w:rFonts w:hint="default" w:ascii="Symbol" w:hAnsi="Symbol"/>
       </w:rPr>
     </w:lvl>
     <w:lvl w:ilvl="7" w:tplc="9B7ED312">
@@ -3084,7 +3387,7 @@
         <w:ind w:left="6120" w:hanging="360"/>
       </w:pPr>
       <w:rPr>
-        <w:rFonts w:ascii="Courier New" w:hAnsi="Courier New" w:hint="default"/>
+        <w:rFonts w:hint="default" w:ascii="Courier New" w:hAnsi="Courier New"/>
       </w:rPr>
     </w:lvl>
     <w:lvl w:ilvl="8" w:tplc="E0F4B4A0">
@@ -3096,7 +3399,7 @@
         <w:ind w:left="6840" w:hanging="360"/>
       </w:pPr>
       <w:rPr>
-        <w:rFonts w:ascii="Wingdings" w:hAnsi="Wingdings" w:hint="default"/>
+        <w:rFonts w:hint="default" w:ascii="Wingdings" w:hAnsi="Wingdings"/>
       </w:rPr>
     </w:lvl>
   </w:abstractNum>
@@ -3113,7 +3416,7 @@
         <w:ind w:left="1440" w:hanging="360"/>
       </w:pPr>
       <w:rPr>
-        <w:rFonts w:ascii="Symbol" w:hAnsi="Symbol" w:hint="default"/>
+        <w:rFonts w:hint="default" w:ascii="Symbol" w:hAnsi="Symbol"/>
       </w:rPr>
     </w:lvl>
     <w:lvl w:ilvl="1" w:tplc="45CCF83E">
@@ -3125,7 +3428,7 @@
         <w:ind w:left="2160" w:hanging="360"/>
       </w:pPr>
       <w:rPr>
-        <w:rFonts w:ascii="Courier New" w:hAnsi="Courier New" w:hint="default"/>
+        <w:rFonts w:hint="default" w:ascii="Courier New" w:hAnsi="Courier New"/>
       </w:rPr>
     </w:lvl>
     <w:lvl w:ilvl="2" w:tplc="2B3E5BF0">
@@ -3137,7 +3440,7 @@
         <w:ind w:left="2880" w:hanging="360"/>
       </w:pPr>
       <w:rPr>
-        <w:rFonts w:ascii="Wingdings" w:hAnsi="Wingdings" w:hint="default"/>
+        <w:rFonts w:hint="default" w:ascii="Wingdings" w:hAnsi="Wingdings"/>
       </w:rPr>
     </w:lvl>
     <w:lvl w:ilvl="3" w:tplc="75FE3150">
@@ -3149,7 +3452,7 @@
         <w:ind w:left="3600" w:hanging="360"/>
       </w:pPr>
       <w:rPr>
-        <w:rFonts w:ascii="Symbol" w:hAnsi="Symbol" w:hint="default"/>
+        <w:rFonts w:hint="default" w:ascii="Symbol" w:hAnsi="Symbol"/>
       </w:rPr>
     </w:lvl>
     <w:lvl w:ilvl="4" w:tplc="1F1AA526">
@@ -3161,7 +3464,7 @@
         <w:ind w:left="4320" w:hanging="360"/>
       </w:pPr>
       <w:rPr>
-        <w:rFonts w:ascii="Courier New" w:hAnsi="Courier New" w:hint="default"/>
+        <w:rFonts w:hint="default" w:ascii="Courier New" w:hAnsi="Courier New"/>
       </w:rPr>
     </w:lvl>
     <w:lvl w:ilvl="5" w:tplc="35963B1C">
@@ -3173,7 +3476,7 @@
         <w:ind w:left="5040" w:hanging="360"/>
       </w:pPr>
       <w:rPr>
-        <w:rFonts w:ascii="Wingdings" w:hAnsi="Wingdings" w:hint="default"/>
+        <w:rFonts w:hint="default" w:ascii="Wingdings" w:hAnsi="Wingdings"/>
       </w:rPr>
     </w:lvl>
     <w:lvl w:ilvl="6" w:tplc="F23ED544">
@@ -3185,7 +3488,7 @@
         <w:ind w:left="5760" w:hanging="360"/>
       </w:pPr>
       <w:rPr>
-        <w:rFonts w:ascii="Symbol" w:hAnsi="Symbol" w:hint="default"/>
+        <w:rFonts w:hint="default" w:ascii="Symbol" w:hAnsi="Symbol"/>
       </w:rPr>
     </w:lvl>
     <w:lvl w:ilvl="7" w:tplc="4A74A75A">
@@ -3197,7 +3500,7 @@
         <w:ind w:left="6480" w:hanging="360"/>
       </w:pPr>
       <w:rPr>
-        <w:rFonts w:ascii="Courier New" w:hAnsi="Courier New" w:hint="default"/>
+        <w:rFonts w:hint="default" w:ascii="Courier New" w:hAnsi="Courier New"/>
       </w:rPr>
     </w:lvl>
     <w:lvl w:ilvl="8" w:tplc="ACB050A6">
@@ -3209,7 +3512,7 @@
         <w:ind w:left="7200" w:hanging="360"/>
       </w:pPr>
       <w:rPr>
-        <w:rFonts w:ascii="Wingdings" w:hAnsi="Wingdings" w:hint="default"/>
+        <w:rFonts w:hint="default" w:ascii="Wingdings" w:hAnsi="Wingdings"/>
       </w:rPr>
     </w:lvl>
   </w:abstractNum>
@@ -3269,7 +3572,7 @@
   <w:docDefaults>
     <w:rPrDefault>
       <w:rPr>
-        <w:rFonts w:asciiTheme="minorHAnsi" w:eastAsiaTheme="minorEastAsia" w:hAnsiTheme="minorHAnsi" w:cstheme="minorBidi"/>
+        <w:rFonts w:asciiTheme="minorHAnsi" w:hAnsiTheme="minorHAnsi" w:eastAsiaTheme="minorEastAsia" w:cstheme="minorBidi"/>
         <w:sz w:val="24"/>
         <w:szCs w:val="24"/>
         <w:lang w:val="en-US" w:eastAsia="ja-JP" w:bidi="ar-SA"/>
@@ -3284,14 +3587,14 @@
   <w:latentStyles w:defLockedState="0" w:defUIPriority="99" w:defSemiHidden="0" w:defUnhideWhenUsed="0" w:defQFormat="0" w:count="376">
     <w:lsdException w:name="Normal" w:uiPriority="0" w:qFormat="1"/>
     <w:lsdException w:name="heading 1" w:uiPriority="9" w:qFormat="1"/>
-    <w:lsdException w:name="heading 2" w:semiHidden="1" w:uiPriority="9" w:unhideWhenUsed="1" w:qFormat="1"/>
-    <w:lsdException w:name="heading 3" w:semiHidden="1" w:uiPriority="9" w:unhideWhenUsed="1" w:qFormat="1"/>
-    <w:lsdException w:name="heading 4" w:semiHidden="1" w:uiPriority="9" w:unhideWhenUsed="1" w:qFormat="1"/>
-    <w:lsdException w:name="heading 5" w:semiHidden="1" w:uiPriority="9" w:unhideWhenUsed="1" w:qFormat="1"/>
-    <w:lsdException w:name="heading 6" w:semiHidden="1" w:uiPriority="9" w:unhideWhenUsed="1" w:qFormat="1"/>
-    <w:lsdException w:name="heading 7" w:semiHidden="1" w:uiPriority="9" w:unhideWhenUsed="1" w:qFormat="1"/>
-    <w:lsdException w:name="heading 8" w:semiHidden="1" w:uiPriority="9" w:unhideWhenUsed="1" w:qFormat="1"/>
-    <w:lsdException w:name="heading 9" w:semiHidden="1" w:uiPriority="9" w:unhideWhenUsed="1" w:qFormat="1"/>
+    <w:lsdException w:name="heading 2" w:uiPriority="9" w:semiHidden="1" w:unhideWhenUsed="1" w:qFormat="1"/>
+    <w:lsdException w:name="heading 3" w:uiPriority="9" w:semiHidden="1" w:unhideWhenUsed="1" w:qFormat="1"/>
+    <w:lsdException w:name="heading 4" w:uiPriority="9" w:semiHidden="1" w:unhideWhenUsed="1" w:qFormat="1"/>
+    <w:lsdException w:name="heading 5" w:uiPriority="9" w:semiHidden="1" w:unhideWhenUsed="1" w:qFormat="1"/>
+    <w:lsdException w:name="heading 6" w:uiPriority="9" w:semiHidden="1" w:unhideWhenUsed="1" w:qFormat="1"/>
+    <w:lsdException w:name="heading 7" w:uiPriority="9" w:semiHidden="1" w:unhideWhenUsed="1" w:qFormat="1"/>
+    <w:lsdException w:name="heading 8" w:uiPriority="9" w:semiHidden="1" w:unhideWhenUsed="1" w:qFormat="1"/>
+    <w:lsdException w:name="heading 9" w:uiPriority="9" w:semiHidden="1" w:unhideWhenUsed="1" w:qFormat="1"/>
     <w:lsdException w:name="index 1" w:semiHidden="1" w:unhideWhenUsed="1"/>
     <w:lsdException w:name="index 2" w:semiHidden="1" w:unhideWhenUsed="1"/>
     <w:lsdException w:name="index 3" w:semiHidden="1" w:unhideWhenUsed="1"/>
@@ -3301,22 +3604,22 @@
     <w:lsdException w:name="index 7" w:semiHidden="1" w:unhideWhenUsed="1"/>
     <w:lsdException w:name="index 8" w:semiHidden="1" w:unhideWhenUsed="1"/>
     <w:lsdException w:name="index 9" w:semiHidden="1" w:unhideWhenUsed="1"/>
-    <w:lsdException w:name="toc 1" w:semiHidden="1" w:uiPriority="39" w:unhideWhenUsed="1"/>
-    <w:lsdException w:name="toc 2" w:semiHidden="1" w:uiPriority="39" w:unhideWhenUsed="1"/>
-    <w:lsdException w:name="toc 3" w:semiHidden="1" w:uiPriority="39" w:unhideWhenUsed="1"/>
-    <w:lsdException w:name="toc 4" w:semiHidden="1" w:uiPriority="39" w:unhideWhenUsed="1"/>
-    <w:lsdException w:name="toc 5" w:semiHidden="1" w:uiPriority="39" w:unhideWhenUsed="1"/>
-    <w:lsdException w:name="toc 6" w:semiHidden="1" w:uiPriority="39" w:unhideWhenUsed="1"/>
-    <w:lsdException w:name="toc 7" w:semiHidden="1" w:uiPriority="39" w:unhideWhenUsed="1"/>
-    <w:lsdException w:name="toc 8" w:semiHidden="1" w:uiPriority="39" w:unhideWhenUsed="1"/>
-    <w:lsdException w:name="toc 9" w:semiHidden="1" w:uiPriority="39" w:unhideWhenUsed="1"/>
+    <w:lsdException w:name="toc 1" w:uiPriority="39" w:semiHidden="1" w:unhideWhenUsed="1"/>
+    <w:lsdException w:name="toc 2" w:uiPriority="39" w:semiHidden="1" w:unhideWhenUsed="1"/>
+    <w:lsdException w:name="toc 3" w:uiPriority="39" w:semiHidden="1" w:unhideWhenUsed="1"/>
+    <w:lsdException w:name="toc 4" w:uiPriority="39" w:semiHidden="1" w:unhideWhenUsed="1"/>
+    <w:lsdException w:name="toc 5" w:uiPriority="39" w:semiHidden="1" w:unhideWhenUsed="1"/>
+    <w:lsdException w:name="toc 6" w:uiPriority="39" w:semiHidden="1" w:unhideWhenUsed="1"/>
+    <w:lsdException w:name="toc 7" w:uiPriority="39" w:semiHidden="1" w:unhideWhenUsed="1"/>
+    <w:lsdException w:name="toc 8" w:uiPriority="39" w:semiHidden="1" w:unhideWhenUsed="1"/>
+    <w:lsdException w:name="toc 9" w:uiPriority="39" w:semiHidden="1" w:unhideWhenUsed="1"/>
     <w:lsdException w:name="Normal Indent" w:semiHidden="1" w:unhideWhenUsed="1"/>
     <w:lsdException w:name="footnote text" w:semiHidden="1" w:unhideWhenUsed="1"/>
     <w:lsdException w:name="annotation text" w:semiHidden="1" w:unhideWhenUsed="1"/>
     <w:lsdException w:name="header" w:semiHidden="1" w:unhideWhenUsed="1"/>
     <w:lsdException w:name="footer" w:semiHidden="1" w:unhideWhenUsed="1"/>
     <w:lsdException w:name="index heading" w:semiHidden="1" w:unhideWhenUsed="1"/>
-    <w:lsdException w:name="caption" w:semiHidden="1" w:uiPriority="35" w:unhideWhenUsed="1" w:qFormat="1"/>
+    <w:lsdException w:name="caption" w:uiPriority="35" w:semiHidden="1" w:unhideWhenUsed="1" w:qFormat="1"/>
     <w:lsdException w:name="table of figures" w:semiHidden="1" w:unhideWhenUsed="1"/>
     <w:lsdException w:name="envelope address" w:semiHidden="1" w:unhideWhenUsed="1"/>
     <w:lsdException w:name="envelope return" w:semiHidden="1" w:unhideWhenUsed="1"/>
@@ -3347,7 +3650,7 @@
     <w:lsdException w:name="Title" w:uiPriority="10" w:qFormat="1"/>
     <w:lsdException w:name="Closing" w:semiHidden="1" w:unhideWhenUsed="1"/>
     <w:lsdException w:name="Signature" w:semiHidden="1" w:unhideWhenUsed="1"/>
-    <w:lsdException w:name="Default Paragraph Font" w:semiHidden="1" w:uiPriority="1" w:unhideWhenUsed="1"/>
+    <w:lsdException w:name="Default Paragraph Font" w:uiPriority="1" w:semiHidden="1" w:unhideWhenUsed="1"/>
     <w:lsdException w:name="Body Text" w:semiHidden="1" w:unhideWhenUsed="1"/>
     <w:lsdException w:name="Body Text Indent" w:semiHidden="1" w:unhideWhenUsed="1"/>
     <w:lsdException w:name="List Continue" w:semiHidden="1" w:unhideWhenUsed="1"/>
@@ -3547,8 +3850,8 @@
     <w:lsdException w:name="Subtle Reference" w:uiPriority="31" w:qFormat="1"/>
     <w:lsdException w:name="Intense Reference" w:uiPriority="32" w:qFormat="1"/>
     <w:lsdException w:name="Book Title" w:uiPriority="33" w:qFormat="1"/>
-    <w:lsdException w:name="Bibliography" w:semiHidden="1" w:uiPriority="37" w:unhideWhenUsed="1"/>
-    <w:lsdException w:name="TOC Heading" w:semiHidden="1" w:uiPriority="39" w:unhideWhenUsed="1" w:qFormat="1"/>
+    <w:lsdException w:name="Bibliography" w:uiPriority="37" w:semiHidden="1" w:unhideWhenUsed="1"/>
+    <w:lsdException w:name="TOC Heading" w:uiPriority="39" w:semiHidden="1" w:unhideWhenUsed="1" w:qFormat="1"/>
     <w:lsdException w:name="Plain Table 1" w:uiPriority="41"/>
     <w:lsdException w:name="Plain Table 2" w:uiPriority="42"/>
     <w:lsdException w:name="Plain Table 3" w:uiPriority="43"/>
@@ -3659,7 +3962,7 @@
     <w:lsdException w:name="Unresolved Mention" w:semiHidden="1" w:unhideWhenUsed="1"/>
     <w:lsdException w:name="Smart Link" w:semiHidden="1" w:unhideWhenUsed="1"/>
   </w:latentStyles>
-  <w:style w:type="paragraph" w:default="1" w:styleId="Normal">
+  <w:style w:type="paragraph" w:styleId="Normal" w:default="1">
     <w:name w:val="Normal"/>
     <w:qFormat/>
   </w:style>
@@ -3677,7 +3980,7 @@
       <w:outlineLvl w:val="0"/>
     </w:pPr>
     <w:rPr>
-      <w:rFonts w:asciiTheme="majorHAnsi" w:eastAsiaTheme="majorEastAsia" w:hAnsiTheme="majorHAnsi" w:cstheme="majorBidi"/>
+      <w:rFonts w:asciiTheme="majorHAnsi" w:hAnsiTheme="majorHAnsi" w:eastAsiaTheme="majorEastAsia" w:cstheme="majorBidi"/>
       <w:color w:val="0F4761" w:themeColor="accent1" w:themeShade="BF"/>
       <w:sz w:val="40"/>
       <w:szCs w:val="40"/>
@@ -3698,7 +4001,7 @@
       <w:outlineLvl w:val="1"/>
     </w:pPr>
     <w:rPr>
-      <w:rFonts w:asciiTheme="majorHAnsi" w:eastAsiaTheme="majorEastAsia" w:hAnsiTheme="majorHAnsi" w:cstheme="majorBidi"/>
+      <w:rFonts w:asciiTheme="majorHAnsi" w:hAnsiTheme="majorHAnsi" w:eastAsiaTheme="majorEastAsia" w:cstheme="majorBidi"/>
       <w:color w:val="0F4761" w:themeColor="accent1" w:themeShade="BF"/>
       <w:sz w:val="32"/>
       <w:szCs w:val="32"/>
@@ -3845,13 +4148,13 @@
       <w:color w:val="272727" w:themeColor="text1" w:themeTint="D8"/>
     </w:rPr>
   </w:style>
-  <w:style w:type="character" w:default="1" w:styleId="DefaultParagraphFont">
+  <w:style w:type="character" w:styleId="DefaultParagraphFont" w:default="1">
     <w:name w:val="Default Paragraph Font"/>
     <w:uiPriority w:val="1"/>
     <w:semiHidden/>
     <w:unhideWhenUsed/>
   </w:style>
-  <w:style w:type="table" w:default="1" w:styleId="TableNormal">
+  <w:style w:type="table" w:styleId="TableNormal" w:default="1">
     <w:name w:val="Normal Table"/>
     <w:uiPriority w:val="99"/>
     <w:semiHidden/>
@@ -3866,37 +4169,37 @@
       </w:tblCellMar>
     </w:tblPr>
   </w:style>
-  <w:style w:type="numbering" w:default="1" w:styleId="NoList">
+  <w:style w:type="numbering" w:styleId="NoList" w:default="1">
     <w:name w:val="No List"/>
     <w:uiPriority w:val="99"/>
     <w:semiHidden/>
     <w:unhideWhenUsed/>
   </w:style>
-  <w:style w:type="character" w:customStyle="1" w:styleId="Heading1Char">
+  <w:style w:type="character" w:styleId="Heading1Char" w:customStyle="1">
     <w:name w:val="Heading 1 Char"/>
     <w:basedOn w:val="DefaultParagraphFont"/>
     <w:link w:val="Heading1"/>
     <w:uiPriority w:val="9"/>
     <w:rPr>
-      <w:rFonts w:asciiTheme="majorHAnsi" w:eastAsiaTheme="majorEastAsia" w:hAnsiTheme="majorHAnsi" w:cstheme="majorBidi"/>
+      <w:rFonts w:asciiTheme="majorHAnsi" w:hAnsiTheme="majorHAnsi" w:eastAsiaTheme="majorEastAsia" w:cstheme="majorBidi"/>
       <w:color w:val="0F4761" w:themeColor="accent1" w:themeShade="BF"/>
       <w:sz w:val="40"/>
       <w:szCs w:val="40"/>
     </w:rPr>
   </w:style>
-  <w:style w:type="character" w:customStyle="1" w:styleId="Heading2Char">
+  <w:style w:type="character" w:styleId="Heading2Char" w:customStyle="1">
     <w:name w:val="Heading 2 Char"/>
     <w:basedOn w:val="DefaultParagraphFont"/>
     <w:link w:val="Heading2"/>
     <w:uiPriority w:val="9"/>
     <w:rPr>
-      <w:rFonts w:asciiTheme="majorHAnsi" w:eastAsiaTheme="majorEastAsia" w:hAnsiTheme="majorHAnsi" w:cstheme="majorBidi"/>
+      <w:rFonts w:asciiTheme="majorHAnsi" w:hAnsiTheme="majorHAnsi" w:eastAsiaTheme="majorEastAsia" w:cstheme="majorBidi"/>
       <w:color w:val="0F4761" w:themeColor="accent1" w:themeShade="BF"/>
       <w:sz w:val="32"/>
       <w:szCs w:val="32"/>
     </w:rPr>
   </w:style>
-  <w:style w:type="character" w:customStyle="1" w:styleId="Heading3Char">
+  <w:style w:type="character" w:styleId="Heading3Char" w:customStyle="1">
     <w:name w:val="Heading 3 Char"/>
     <w:basedOn w:val="DefaultParagraphFont"/>
     <w:link w:val="Heading3"/>
@@ -3908,7 +4211,7 @@
       <w:szCs w:val="28"/>
     </w:rPr>
   </w:style>
-  <w:style w:type="character" w:customStyle="1" w:styleId="Heading4Char">
+  <w:style w:type="character" w:styleId="Heading4Char" w:customStyle="1">
     <w:name w:val="Heading 4 Char"/>
     <w:basedOn w:val="DefaultParagraphFont"/>
     <w:link w:val="Heading4"/>
@@ -3920,7 +4223,7 @@
       <w:color w:val="0F4761" w:themeColor="accent1" w:themeShade="BF"/>
     </w:rPr>
   </w:style>
-  <w:style w:type="character" w:customStyle="1" w:styleId="Heading5Char">
+  <w:style w:type="character" w:styleId="Heading5Char" w:customStyle="1">
     <w:name w:val="Heading 5 Char"/>
     <w:basedOn w:val="DefaultParagraphFont"/>
     <w:link w:val="Heading5"/>
@@ -3930,7 +4233,7 @@
       <w:color w:val="0F4761" w:themeColor="accent1" w:themeShade="BF"/>
     </w:rPr>
   </w:style>
-  <w:style w:type="character" w:customStyle="1" w:styleId="Heading6Char">
+  <w:style w:type="character" w:styleId="Heading6Char" w:customStyle="1">
     <w:name w:val="Heading 6 Char"/>
     <w:basedOn w:val="DefaultParagraphFont"/>
     <w:link w:val="Heading6"/>
@@ -3942,7 +4245,7 @@
       <w:color w:val="595959" w:themeColor="text1" w:themeTint="A6"/>
     </w:rPr>
   </w:style>
-  <w:style w:type="character" w:customStyle="1" w:styleId="Heading7Char">
+  <w:style w:type="character" w:styleId="Heading7Char" w:customStyle="1">
     <w:name w:val="Heading 7 Char"/>
     <w:basedOn w:val="DefaultParagraphFont"/>
     <w:link w:val="Heading7"/>
@@ -3952,7 +4255,7 @@
       <w:color w:val="595959" w:themeColor="text1" w:themeTint="A6"/>
     </w:rPr>
   </w:style>
-  <w:style w:type="character" w:customStyle="1" w:styleId="Heading8Char">
+  <w:style w:type="character" w:styleId="Heading8Char" w:customStyle="1">
     <w:name w:val="Heading 8 Char"/>
     <w:basedOn w:val="DefaultParagraphFont"/>
     <w:link w:val="Heading8"/>
@@ -3964,7 +4267,7 @@
       <w:color w:val="272727" w:themeColor="text1" w:themeTint="D8"/>
     </w:rPr>
   </w:style>
-  <w:style w:type="character" w:customStyle="1" w:styleId="Heading9Char">
+  <w:style w:type="character" w:styleId="Heading9Char" w:customStyle="1">
     <w:name w:val="Heading 9 Char"/>
     <w:basedOn w:val="DefaultParagraphFont"/>
     <w:link w:val="Heading9"/>
@@ -3974,13 +4277,13 @@
       <w:color w:val="272727" w:themeColor="text1" w:themeTint="D8"/>
     </w:rPr>
   </w:style>
-  <w:style w:type="character" w:customStyle="1" w:styleId="TitleChar">
+  <w:style w:type="character" w:styleId="TitleChar" w:customStyle="1">
     <w:name w:val="Title Char"/>
     <w:basedOn w:val="DefaultParagraphFont"/>
     <w:link w:val="Title"/>
     <w:uiPriority w:val="10"/>
     <w:rPr>
-      <w:rFonts w:asciiTheme="majorHAnsi" w:eastAsiaTheme="majorEastAsia" w:hAnsiTheme="majorHAnsi" w:cstheme="majorBidi"/>
+      <w:rFonts w:asciiTheme="majorHAnsi" w:hAnsiTheme="majorHAnsi" w:eastAsiaTheme="majorEastAsia" w:cstheme="majorBidi"/>
       <w:spacing w:val="-10"/>
       <w:kern w:val="28"/>
       <w:sz w:val="56"/>
@@ -3999,14 +4302,14 @@
       <w:contextualSpacing/>
     </w:pPr>
     <w:rPr>
-      <w:rFonts w:asciiTheme="majorHAnsi" w:eastAsiaTheme="majorEastAsia" w:hAnsiTheme="majorHAnsi" w:cstheme="majorBidi"/>
+      <w:rFonts w:asciiTheme="majorHAnsi" w:hAnsiTheme="majorHAnsi" w:eastAsiaTheme="majorEastAsia" w:cstheme="majorBidi"/>
       <w:spacing w:val="-10"/>
       <w:kern w:val="28"/>
       <w:sz w:val="56"/>
       <w:szCs w:val="56"/>
     </w:rPr>
   </w:style>
-  <w:style w:type="character" w:customStyle="1" w:styleId="SubtitleChar">
+  <w:style w:type="character" w:styleId="SubtitleChar" w:customStyle="1">
     <w:name w:val="Subtitle Char"/>
     <w:basedOn w:val="DefaultParagraphFont"/>
     <w:link w:val="Subtitle"/>
@@ -4050,7 +4353,7 @@
       <w:color w:val="0F4761" w:themeColor="accent1" w:themeShade="BF"/>
     </w:rPr>
   </w:style>
-  <w:style w:type="character" w:customStyle="1" w:styleId="QuoteChar">
+  <w:style w:type="character" w:styleId="QuoteChar" w:customStyle="1">
     <w:name w:val="Quote Char"/>
     <w:basedOn w:val="DefaultParagraphFont"/>
     <w:link w:val="Quote"/>
@@ -4078,7 +4381,7 @@
       <w:color w:val="404040" w:themeColor="text1" w:themeTint="BF"/>
     </w:rPr>
   </w:style>
-  <w:style w:type="character" w:customStyle="1" w:styleId="IntenseQuoteChar">
+  <w:style w:type="character" w:styleId="IntenseQuoteChar" w:customStyle="1">
     <w:name w:val="Intense Quote Char"/>
     <w:basedOn w:val="DefaultParagraphFont"/>
     <w:link w:val="IntenseQuote"/>
@@ -4098,8 +4401,8 @@
     <w:qFormat/>
     <w:pPr>
       <w:pBdr>
-        <w:top w:val="single" w:sz="4" w:space="10" w:color="0F4761" w:themeColor="accent1" w:themeShade="BF"/>
-        <w:bottom w:val="single" w:sz="4" w:space="10" w:color="0F4761" w:themeColor="accent1" w:themeShade="BF"/>
+        <w:top w:val="single" w:color="0F4761" w:themeColor="accent1" w:themeShade="BF" w:sz="4" w:space="10"/>
+        <w:bottom w:val="single" w:color="0F4761" w:themeColor="accent1" w:themeShade="BF" w:sz="4" w:space="10"/>
       </w:pBdr>
       <w:spacing w:before="360" w:after="360"/>
       <w:ind w:left="864" w:right="864"/>
@@ -4159,7 +4462,7 @@
       <w:szCs w:val="20"/>
     </w:rPr>
   </w:style>
-  <w:style w:type="character" w:customStyle="1" w:styleId="CommentTextChar">
+  <w:style w:type="character" w:styleId="CommentTextChar" w:customStyle="1">
     <w:name w:val="Comment Text Char"/>
     <w:basedOn w:val="DefaultParagraphFont"/>
     <w:link w:val="CommentText"/>
@@ -4190,18 +4493,6 @@
     <w:pPr>
       <w:spacing w:after="0" w:line="240" w:lineRule="auto"/>
     </w:pPr>
-  </w:style>
-  <w:style w:type="character" w:styleId="FollowedHyperlink">
-    <w:name w:val="FollowedHyperlink"/>
-    <w:basedOn w:val="DefaultParagraphFont"/>
-    <w:uiPriority w:val="99"/>
-    <w:semiHidden/>
-    <w:unhideWhenUsed/>
-    <w:rsid w:val="00730C7E"/>
-    <w:rPr>
-      <w:color w:val="96607D" w:themeColor="followedHyperlink"/>
-      <w:u w:val="single"/>
-    </w:rPr>
   </w:style>
 </w:styles>
 </file>
@@ -4468,14 +4759,12 @@
 </file>
 
 <file path=customXml/item1.xml><?xml version="1.0" encoding="utf-8"?>
-<p:properties xmlns:p="http://schemas.microsoft.com/office/2006/metadata/properties" xmlns:xsi="http://www.w3.org/2001/XMLSchema-instance" xmlns:pc="http://schemas.microsoft.com/office/infopath/2007/PartnerControls">
-  <documentManagement>
-    <TaxCatchAll xmlns="cfd615e6-2762-488f-b3cf-443eb74a4512" xsi:nil="true"/>
-    <lcf76f155ced4ddcb4097134ff3c332f xmlns="cfc635bc-ea51-4b32-819e-f913b0a8d756">
-      <Terms xmlns="http://schemas.microsoft.com/office/infopath/2007/PartnerControls"/>
-    </lcf76f155ced4ddcb4097134ff3c332f>
-  </documentManagement>
-</p:properties>
+<?mso-contentType ?>
+<FormTemplates xmlns="http://schemas.microsoft.com/sharepoint/v3/contenttype/forms">
+  <Display>DocumentLibraryForm</Display>
+  <Edit>DocumentLibraryForm</Edit>
+  <New>DocumentLibraryForm</New>
+</FormTemplates>
 </file>
 
 <file path=customXml/item2.xml><?xml version="1.0" encoding="utf-8"?>
@@ -4702,27 +4991,20 @@
 </file>
 
 <file path=customXml/item3.xml><?xml version="1.0" encoding="utf-8"?>
-<?mso-contentType ?>
-<FormTemplates xmlns="http://schemas.microsoft.com/sharepoint/v3/contenttype/forms">
-  <Display>DocumentLibraryForm</Display>
-  <Edit>DocumentLibraryForm</Edit>
-  <New>DocumentLibraryForm</New>
-</FormTemplates>
+<p:properties xmlns:p="http://schemas.microsoft.com/office/2006/metadata/properties" xmlns:xsi="http://www.w3.org/2001/XMLSchema-instance" xmlns:pc="http://schemas.microsoft.com/office/infopath/2007/PartnerControls">
+  <documentManagement>
+    <TaxCatchAll xmlns="cfd615e6-2762-488f-b3cf-443eb74a4512" xsi:nil="true"/>
+    <lcf76f155ced4ddcb4097134ff3c332f xmlns="cfc635bc-ea51-4b32-819e-f913b0a8d756">
+      <Terms xmlns="http://schemas.microsoft.com/office/infopath/2007/PartnerControls"/>
+    </lcf76f155ced4ddcb4097134ff3c332f>
+  </documentManagement>
+</p:properties>
 </file>
 
 <file path=customXml/itemProps1.xml><?xml version="1.0" encoding="utf-8"?>
-<ds:datastoreItem xmlns:ds="http://schemas.openxmlformats.org/officeDocument/2006/customXml" ds:itemID="{F4032AF6-8853-4620-8256-E90054F90779}">
+<ds:datastoreItem xmlns:ds="http://schemas.openxmlformats.org/officeDocument/2006/customXml" ds:itemID="{5187963D-BAD2-48A2-A02B-92163D1EA6FF}">
   <ds:schemaRefs>
-    <ds:schemaRef ds:uri="cfd615e6-2762-488f-b3cf-443eb74a4512"/>
-    <ds:schemaRef ds:uri="http://purl.org/dc/terms/"/>
-    <ds:schemaRef ds:uri="http://www.w3.org/XML/1998/namespace"/>
-    <ds:schemaRef ds:uri="http://purl.org/dc/dcmitype/"/>
-    <ds:schemaRef ds:uri="http://schemas.microsoft.com/office/2006/documentManagement/types"/>
-    <ds:schemaRef ds:uri="http://purl.org/dc/elements/1.1/"/>
-    <ds:schemaRef ds:uri="http://schemas.microsoft.com/office/infopath/2007/PartnerControls"/>
-    <ds:schemaRef ds:uri="http://schemas.openxmlformats.org/package/2006/metadata/core-properties"/>
-    <ds:schemaRef ds:uri="cfc635bc-ea51-4b32-819e-f913b0a8d756"/>
-    <ds:schemaRef ds:uri="http://schemas.microsoft.com/office/2006/metadata/properties"/>
+    <ds:schemaRef ds:uri="http://schemas.microsoft.com/sharepoint/v3/contenttype/forms"/>
   </ds:schemaRefs>
 </ds:datastoreItem>
 </file>
@@ -4747,9 +5029,12 @@
 </file>
 
 <file path=customXml/itemProps3.xml><?xml version="1.0" encoding="utf-8"?>
-<ds:datastoreItem xmlns:ds="http://schemas.openxmlformats.org/officeDocument/2006/customXml" ds:itemID="{5187963D-BAD2-48A2-A02B-92163D1EA6FF}">
+<ds:datastoreItem xmlns:ds="http://schemas.openxmlformats.org/officeDocument/2006/customXml" ds:itemID="{F4032AF6-8853-4620-8256-E90054F90779}">
   <ds:schemaRefs>
-    <ds:schemaRef ds:uri="http://schemas.microsoft.com/sharepoint/v3/contenttype/forms"/>
+    <ds:schemaRef ds:uri="http://schemas.microsoft.com/office/2006/metadata/properties"/>
+    <ds:schemaRef ds:uri="http://schemas.microsoft.com/office/infopath/2007/PartnerControls"/>
+    <ds:schemaRef ds:uri="cfd615e6-2762-488f-b3cf-443eb74a4512"/>
+    <ds:schemaRef ds:uri="cfc635bc-ea51-4b32-819e-f913b0a8d756"/>
   </ds:schemaRefs>
 </ds:datastoreItem>
 </file>
</xml_diff>